<commit_message>
Committing more changes to doumentation and character is at layer 1 instead of 0.
The MC will not be under the ground. :)
</commit_message>
<xml_diff>
--- a/Resources/Such Life Documentation/Open-world 2D/Documents/Game Design/Gameplay.docx
+++ b/Resources/Such Life Documentation/Open-world 2D/Documents/Game Design/Gameplay.docx
@@ -205,7 +205,55 @@
           <w:sz w:val="24"/>
           <w:szCs w:val="24"/>
         </w:rPr>
-        <w:t>Limit the max number of item you can carry</w:t>
+        <w:t xml:space="preserve">Limit the max number of </w:t>
+      </w:r>
+      <w:proofErr w:type="gramStart"/>
+      <w:r>
+        <w:rPr>
+          <w:rFonts w:ascii="Roboto" w:eastAsia="Roboto" w:hAnsi="Roboto" w:cs="Roboto"/>
+          <w:sz w:val="24"/>
+          <w:szCs w:val="24"/>
+        </w:rPr>
+        <w:t>item</w:t>
+      </w:r>
+      <w:proofErr w:type="gramEnd"/>
+      <w:r>
+        <w:rPr>
+          <w:rFonts w:ascii="Roboto" w:eastAsia="Roboto" w:hAnsi="Roboto" w:cs="Roboto"/>
+          <w:sz w:val="24"/>
+          <w:szCs w:val="24"/>
+        </w:rPr>
+        <w:t xml:space="preserve"> you can carry</w:t>
+      </w:r>
+    </w:p>
+    <w:p>
+      <w:pPr>
+        <w:numPr>
+          <w:ilvl w:val="3"/>
+          <w:numId w:val="1"/>
+        </w:numPr>
+        <w:spacing w:line="259" w:lineRule="auto"/>
+        <w:rPr>
+          <w:rFonts w:ascii="Roboto" w:eastAsia="Roboto" w:hAnsi="Roboto" w:cs="Roboto"/>
+          <w:sz w:val="24"/>
+          <w:szCs w:val="24"/>
+        </w:rPr>
+      </w:pPr>
+      <w:r>
+        <w:rPr>
+          <w:rFonts w:ascii="Roboto" w:eastAsia="Roboto" w:hAnsi="Roboto" w:cs="Roboto"/>
+          <w:sz w:val="24"/>
+          <w:szCs w:val="24"/>
+        </w:rPr>
+        <w:t xml:space="preserve">Also implement slots indicating </w:t>
+      </w:r>
+      <w:r>
+        <w:rPr>
+          <w:rFonts w:ascii="Roboto" w:eastAsia="Roboto" w:hAnsi="Roboto" w:cs="Roboto"/>
+          <w:sz w:val="24"/>
+          <w:szCs w:val="24"/>
+        </w:rPr>
+        <w:t>what character is holding, which also would impact if the holder can hold another weapon in the other hand, may be independent of inventory altogether as 2 extra slots</w:t>
       </w:r>
     </w:p>
     <w:p>
@@ -271,8 +319,28 @@
           <w:sz w:val="24"/>
           <w:szCs w:val="24"/>
         </w:rPr>
-        <w:t>Hit 0 =  ded</w:t>
-      </w:r>
+        <w:t xml:space="preserve">Hit 0 </w:t>
+      </w:r>
+      <w:proofErr w:type="gramStart"/>
+      <w:r>
+        <w:rPr>
+          <w:rFonts w:ascii="Roboto" w:eastAsia="Roboto" w:hAnsi="Roboto" w:cs="Roboto"/>
+          <w:sz w:val="24"/>
+          <w:szCs w:val="24"/>
+        </w:rPr>
+        <w:t xml:space="preserve">=  </w:t>
+      </w:r>
+      <w:proofErr w:type="spellStart"/>
+      <w:r>
+        <w:rPr>
+          <w:rFonts w:ascii="Roboto" w:eastAsia="Roboto" w:hAnsi="Roboto" w:cs="Roboto"/>
+          <w:sz w:val="24"/>
+          <w:szCs w:val="24"/>
+        </w:rPr>
+        <w:t>ded</w:t>
+      </w:r>
+      <w:proofErr w:type="spellEnd"/>
+      <w:proofErr w:type="gramEnd"/>
     </w:p>
     <w:p>
       <w:pPr>
@@ -507,6 +575,7 @@
           <w:szCs w:val="24"/>
         </w:rPr>
       </w:pPr>
+      <w:proofErr w:type="gramStart"/>
       <w:r>
         <w:rPr>
           <w:rFonts w:ascii="Roboto" w:eastAsia="Roboto" w:hAnsi="Roboto" w:cs="Roboto"/>
@@ -515,6 +584,23 @@
         </w:rPr>
         <w:t>Charm</w:t>
       </w:r>
+      <w:r>
+        <w:rPr>
+          <w:rFonts w:ascii="Roboto" w:eastAsia="Roboto" w:hAnsi="Roboto" w:cs="Roboto"/>
+          <w:sz w:val="24"/>
+          <w:szCs w:val="24"/>
+        </w:rPr>
+        <w:t>(</w:t>
+      </w:r>
+      <w:proofErr w:type="gramEnd"/>
+      <w:r>
+        <w:rPr>
+          <w:rFonts w:ascii="Roboto" w:eastAsia="Roboto" w:hAnsi="Roboto" w:cs="Roboto"/>
+          <w:sz w:val="24"/>
+          <w:szCs w:val="24"/>
+        </w:rPr>
+        <w:t>Charisma?)</w:t>
+      </w:r>
     </w:p>
     <w:p>
       <w:pPr>
@@ -585,6 +671,46 @@
     <w:p>
       <w:pPr>
         <w:numPr>
+          <w:ilvl w:val="4"/>
+          <w:numId w:val="1"/>
+        </w:numPr>
+        <w:spacing w:line="259" w:lineRule="auto"/>
+        <w:rPr>
+          <w:rFonts w:ascii="Roboto" w:eastAsia="Roboto" w:hAnsi="Roboto" w:cs="Roboto"/>
+          <w:sz w:val="24"/>
+          <w:szCs w:val="24"/>
+        </w:rPr>
+      </w:pPr>
+      <w:r>
+        <w:rPr>
+          <w:rFonts w:ascii="Roboto" w:eastAsia="Roboto" w:hAnsi="Roboto" w:cs="Roboto"/>
+          <w:sz w:val="24"/>
+          <w:szCs w:val="24"/>
+        </w:rPr>
+        <w:t xml:space="preserve">Ranged weapons should have this too, works with range to </w:t>
+      </w:r>
+      <w:proofErr w:type="spellStart"/>
+      <w:r>
+        <w:rPr>
+          <w:rFonts w:ascii="Roboto" w:eastAsia="Roboto" w:hAnsi="Roboto" w:cs="Roboto"/>
+          <w:sz w:val="24"/>
+          <w:szCs w:val="24"/>
+        </w:rPr>
+        <w:t>inidicate</w:t>
+      </w:r>
+      <w:proofErr w:type="spellEnd"/>
+      <w:r>
+        <w:rPr>
+          <w:rFonts w:ascii="Roboto" w:eastAsia="Roboto" w:hAnsi="Roboto" w:cs="Roboto"/>
+          <w:sz w:val="24"/>
+          <w:szCs w:val="24"/>
+        </w:rPr>
+        <w:t xml:space="preserve"> how well the player can use ranged weapons</w:t>
+      </w:r>
+    </w:p>
+    <w:p>
+      <w:pPr>
+        <w:numPr>
           <w:ilvl w:val="1"/>
           <w:numId w:val="1"/>
         </w:numPr>
@@ -689,6 +815,7 @@
           <w:sz w:val="24"/>
           <w:szCs w:val="24"/>
         </w:rPr>
+        <w:lastRenderedPageBreak/>
         <w:t>Farming</w:t>
       </w:r>
     </w:p>
@@ -821,7 +948,6 @@
           <w:sz w:val="24"/>
           <w:szCs w:val="24"/>
         </w:rPr>
-        <w:lastRenderedPageBreak/>
         <w:t>Higher level will unlock Merchant</w:t>
       </w:r>
     </w:p>
@@ -954,8 +1080,28 @@
           <w:sz w:val="24"/>
           <w:szCs w:val="24"/>
         </w:rPr>
-        <w:t>Hit 0 =  ded</w:t>
-      </w:r>
+        <w:t xml:space="preserve">Hit 0 </w:t>
+      </w:r>
+      <w:proofErr w:type="gramStart"/>
+      <w:r>
+        <w:rPr>
+          <w:rFonts w:ascii="Roboto" w:eastAsia="Roboto" w:hAnsi="Roboto" w:cs="Roboto"/>
+          <w:sz w:val="24"/>
+          <w:szCs w:val="24"/>
+        </w:rPr>
+        <w:t xml:space="preserve">=  </w:t>
+      </w:r>
+      <w:proofErr w:type="spellStart"/>
+      <w:r>
+        <w:rPr>
+          <w:rFonts w:ascii="Roboto" w:eastAsia="Roboto" w:hAnsi="Roboto" w:cs="Roboto"/>
+          <w:sz w:val="24"/>
+          <w:szCs w:val="24"/>
+        </w:rPr>
+        <w:t>ded</w:t>
+      </w:r>
+      <w:proofErr w:type="spellEnd"/>
+      <w:proofErr w:type="gramEnd"/>
     </w:p>
     <w:p>
       <w:pPr>
@@ -1473,6 +1619,7 @@
           <w:sz w:val="24"/>
           <w:szCs w:val="24"/>
         </w:rPr>
+        <w:lastRenderedPageBreak/>
         <w:t>Higher the level =&gt; more efficient in mining</w:t>
       </w:r>
     </w:p>
@@ -1625,7 +1772,6 @@
           <w:sz w:val="24"/>
           <w:szCs w:val="24"/>
         </w:rPr>
-        <w:lastRenderedPageBreak/>
         <w:t>Gather resource =&gt; Build town =&gt; Upgrade Gear =&gt; Fight harder boss =&gt; Gather resource (and repeats)</w:t>
       </w:r>
     </w:p>
@@ -1714,7 +1860,25 @@
           <w:sz w:val="24"/>
           <w:szCs w:val="24"/>
         </w:rPr>
-        <w:t>supply ships carry an axe, pick axe, and a hoe (all iron) and some other seeds.</w:t>
+        <w:t xml:space="preserve">supply ships carry an axe, </w:t>
+      </w:r>
+      <w:proofErr w:type="gramStart"/>
+      <w:r>
+        <w:rPr>
+          <w:rFonts w:ascii="Roboto" w:eastAsia="Roboto" w:hAnsi="Roboto" w:cs="Roboto"/>
+          <w:sz w:val="24"/>
+          <w:szCs w:val="24"/>
+        </w:rPr>
+        <w:t>pick axe</w:t>
+      </w:r>
+      <w:proofErr w:type="gramEnd"/>
+      <w:r>
+        <w:rPr>
+          <w:rFonts w:ascii="Roboto" w:eastAsia="Roboto" w:hAnsi="Roboto" w:cs="Roboto"/>
+          <w:sz w:val="24"/>
+          <w:szCs w:val="24"/>
+        </w:rPr>
+        <w:t>, and a hoe (all iron) and some other seeds.</w:t>
       </w:r>
     </w:p>
     <w:p>
@@ -1736,7 +1900,25 @@
           <w:sz w:val="24"/>
           <w:szCs w:val="24"/>
         </w:rPr>
-        <w:t>Supply ships have a food bar, which will depletes as the day passes by</w:t>
+        <w:t xml:space="preserve">Supply ships have a food bar, which will </w:t>
+      </w:r>
+      <w:proofErr w:type="gramStart"/>
+      <w:r>
+        <w:rPr>
+          <w:rFonts w:ascii="Roboto" w:eastAsia="Roboto" w:hAnsi="Roboto" w:cs="Roboto"/>
+          <w:sz w:val="24"/>
+          <w:szCs w:val="24"/>
+        </w:rPr>
+        <w:t>depletes</w:t>
+      </w:r>
+      <w:proofErr w:type="gramEnd"/>
+      <w:r>
+        <w:rPr>
+          <w:rFonts w:ascii="Roboto" w:eastAsia="Roboto" w:hAnsi="Roboto" w:cs="Roboto"/>
+          <w:sz w:val="24"/>
+          <w:szCs w:val="24"/>
+        </w:rPr>
+        <w:t xml:space="preserve"> as the day passes by</w:t>
       </w:r>
     </w:p>
     <w:p>
@@ -1840,6 +2022,7 @@
           <w:szCs w:val="24"/>
         </w:rPr>
       </w:pPr>
+      <w:proofErr w:type="spellStart"/>
       <w:r>
         <w:rPr>
           <w:rFonts w:ascii="Roboto" w:eastAsia="Roboto" w:hAnsi="Roboto" w:cs="Roboto"/>
@@ -1848,6 +2031,7 @@
         </w:rPr>
         <w:t>Titlemaps</w:t>
       </w:r>
+      <w:proofErr w:type="spellEnd"/>
     </w:p>
     <w:p>
       <w:pPr>
@@ -2052,6 +2236,7 @@
           <w:sz w:val="24"/>
           <w:szCs w:val="24"/>
         </w:rPr>
+        <w:lastRenderedPageBreak/>
         <w:t>Bronze</w:t>
       </w:r>
     </w:p>
@@ -2140,8 +2325,562 @@
           <w:sz w:val="24"/>
           <w:szCs w:val="24"/>
         </w:rPr>
+        <w:t>You can only mine Stone with pickaxe</w:t>
+      </w:r>
+    </w:p>
+    <w:p>
+      <w:pPr>
+        <w:numPr>
+          <w:ilvl w:val="4"/>
+          <w:numId w:val="1"/>
+        </w:numPr>
+        <w:spacing w:after="160" w:line="259" w:lineRule="auto"/>
+        <w:rPr>
+          <w:rFonts w:ascii="Roboto" w:eastAsia="Roboto" w:hAnsi="Roboto" w:cs="Roboto"/>
+          <w:sz w:val="24"/>
+          <w:szCs w:val="24"/>
+        </w:rPr>
+      </w:pPr>
+      <w:r>
+        <w:rPr>
+          <w:rFonts w:ascii="Roboto" w:eastAsia="Roboto" w:hAnsi="Roboto" w:cs="Roboto"/>
+          <w:sz w:val="24"/>
+          <w:szCs w:val="24"/>
+        </w:rPr>
+        <w:t>you can only gather Iron in the cave</w:t>
+      </w:r>
+    </w:p>
+    <w:p>
+      <w:pPr>
+        <w:numPr>
+          <w:ilvl w:val="2"/>
+          <w:numId w:val="1"/>
+        </w:numPr>
+        <w:spacing w:after="160" w:line="259" w:lineRule="auto"/>
+        <w:rPr>
+          <w:rFonts w:ascii="Roboto" w:eastAsia="Roboto" w:hAnsi="Roboto" w:cs="Roboto"/>
+          <w:sz w:val="24"/>
+          <w:szCs w:val="24"/>
+        </w:rPr>
+      </w:pPr>
+      <w:r>
+        <w:rPr>
+          <w:rFonts w:ascii="Roboto" w:eastAsia="Roboto" w:hAnsi="Roboto" w:cs="Roboto"/>
+          <w:sz w:val="24"/>
+          <w:szCs w:val="24"/>
+        </w:rPr>
+        <w:t>Reputation</w:t>
+      </w:r>
+    </w:p>
+    <w:p>
+      <w:pPr>
+        <w:numPr>
+          <w:ilvl w:val="3"/>
+          <w:numId w:val="1"/>
+        </w:numPr>
+        <w:spacing w:after="160" w:line="259" w:lineRule="auto"/>
+        <w:rPr>
+          <w:rFonts w:ascii="Roboto" w:eastAsia="Roboto" w:hAnsi="Roboto" w:cs="Roboto"/>
+          <w:sz w:val="24"/>
+          <w:szCs w:val="24"/>
+        </w:rPr>
+      </w:pPr>
+      <w:r>
+        <w:rPr>
+          <w:rFonts w:ascii="Roboto" w:eastAsia="Roboto" w:hAnsi="Roboto" w:cs="Roboto"/>
+          <w:sz w:val="24"/>
+          <w:szCs w:val="24"/>
+        </w:rPr>
+        <w:t>You build reputation by interact with the citizen</w:t>
+      </w:r>
+    </w:p>
+    <w:p>
+      <w:pPr>
+        <w:numPr>
+          <w:ilvl w:val="3"/>
+          <w:numId w:val="1"/>
+        </w:numPr>
+        <w:spacing w:after="160" w:line="259" w:lineRule="auto"/>
+        <w:rPr>
+          <w:rFonts w:ascii="Roboto" w:eastAsia="Roboto" w:hAnsi="Roboto" w:cs="Roboto"/>
+          <w:sz w:val="24"/>
+          <w:szCs w:val="24"/>
+        </w:rPr>
+      </w:pPr>
+      <w:r>
+        <w:rPr>
+          <w:rFonts w:ascii="Roboto" w:eastAsia="Roboto" w:hAnsi="Roboto" w:cs="Roboto"/>
+          <w:sz w:val="24"/>
+          <w:szCs w:val="24"/>
+        </w:rPr>
+        <w:t>Recruit citizen</w:t>
+      </w:r>
+    </w:p>
+    <w:p>
+      <w:pPr>
+        <w:numPr>
+          <w:ilvl w:val="4"/>
+          <w:numId w:val="1"/>
+        </w:numPr>
+        <w:spacing w:after="160" w:line="259" w:lineRule="auto"/>
+        <w:rPr>
+          <w:rFonts w:ascii="Roboto" w:eastAsia="Roboto" w:hAnsi="Roboto" w:cs="Roboto"/>
+          <w:sz w:val="24"/>
+          <w:szCs w:val="24"/>
+        </w:rPr>
+      </w:pPr>
+      <w:r>
+        <w:rPr>
+          <w:rFonts w:ascii="Roboto" w:eastAsia="Roboto" w:hAnsi="Roboto" w:cs="Roboto"/>
+          <w:sz w:val="24"/>
+          <w:szCs w:val="24"/>
+        </w:rPr>
+        <w:t>You can recruit through building a tavern and a communication center</w:t>
+      </w:r>
+    </w:p>
+    <w:p>
+      <w:pPr>
+        <w:numPr>
+          <w:ilvl w:val="2"/>
+          <w:numId w:val="1"/>
+        </w:numPr>
+        <w:spacing w:after="160" w:line="259" w:lineRule="auto"/>
+        <w:rPr>
+          <w:rFonts w:ascii="Roboto" w:eastAsia="Roboto" w:hAnsi="Roboto" w:cs="Roboto"/>
+          <w:sz w:val="24"/>
+          <w:szCs w:val="24"/>
+        </w:rPr>
+      </w:pPr>
+      <w:r>
+        <w:rPr>
+          <w:rFonts w:ascii="Roboto" w:eastAsia="Roboto" w:hAnsi="Roboto" w:cs="Roboto"/>
+          <w:sz w:val="24"/>
+          <w:szCs w:val="24"/>
+        </w:rPr>
+        <w:t>Building</w:t>
+      </w:r>
+    </w:p>
+    <w:p>
+      <w:pPr>
+        <w:numPr>
+          <w:ilvl w:val="3"/>
+          <w:numId w:val="1"/>
+        </w:numPr>
+        <w:spacing w:after="160" w:line="259" w:lineRule="auto"/>
+        <w:rPr>
+          <w:rFonts w:ascii="Roboto" w:eastAsia="Roboto" w:hAnsi="Roboto" w:cs="Roboto"/>
+          <w:sz w:val="24"/>
+          <w:szCs w:val="24"/>
+        </w:rPr>
+      </w:pPr>
+      <w:r>
+        <w:rPr>
+          <w:rFonts w:ascii="Roboto" w:eastAsia="Roboto" w:hAnsi="Roboto" w:cs="Roboto"/>
+          <w:sz w:val="24"/>
+          <w:szCs w:val="24"/>
+        </w:rPr>
+        <w:t xml:space="preserve">You </w:t>
+      </w:r>
+      <w:proofErr w:type="gramStart"/>
+      <w:r>
+        <w:rPr>
+          <w:rFonts w:ascii="Roboto" w:eastAsia="Roboto" w:hAnsi="Roboto" w:cs="Roboto"/>
+          <w:sz w:val="24"/>
+          <w:szCs w:val="24"/>
+        </w:rPr>
+        <w:t>have to</w:t>
+      </w:r>
+      <w:proofErr w:type="gramEnd"/>
+      <w:r>
+        <w:rPr>
+          <w:rFonts w:ascii="Roboto" w:eastAsia="Roboto" w:hAnsi="Roboto" w:cs="Roboto"/>
+          <w:sz w:val="24"/>
+          <w:szCs w:val="24"/>
+        </w:rPr>
+        <w:t xml:space="preserve"> build a builder’s hut first, and then you can build other building</w:t>
+      </w:r>
+    </w:p>
+    <w:p>
+      <w:pPr>
+        <w:numPr>
+          <w:ilvl w:val="4"/>
+          <w:numId w:val="1"/>
+        </w:numPr>
+        <w:spacing w:after="160" w:line="259" w:lineRule="auto"/>
+        <w:rPr>
+          <w:rFonts w:ascii="Roboto" w:eastAsia="Roboto" w:hAnsi="Roboto" w:cs="Roboto"/>
+          <w:sz w:val="24"/>
+          <w:szCs w:val="24"/>
+        </w:rPr>
+      </w:pPr>
+      <w:proofErr w:type="gramStart"/>
+      <w:r>
+        <w:rPr>
+          <w:rFonts w:ascii="Roboto" w:eastAsia="Roboto" w:hAnsi="Roboto" w:cs="Roboto"/>
+          <w:sz w:val="24"/>
+          <w:szCs w:val="24"/>
+        </w:rPr>
+        <w:t>In order to</w:t>
+      </w:r>
+      <w:proofErr w:type="gramEnd"/>
+      <w:r>
+        <w:rPr>
+          <w:rFonts w:ascii="Roboto" w:eastAsia="Roboto" w:hAnsi="Roboto" w:cs="Roboto"/>
+          <w:sz w:val="24"/>
+          <w:szCs w:val="24"/>
+        </w:rPr>
+        <w:t xml:space="preserve"> build a building, you </w:t>
+      </w:r>
+      <w:proofErr w:type="spellStart"/>
+      <w:r>
+        <w:rPr>
+          <w:rFonts w:ascii="Roboto" w:eastAsia="Roboto" w:hAnsi="Roboto" w:cs="Roboto"/>
+          <w:sz w:val="24"/>
+          <w:szCs w:val="24"/>
+        </w:rPr>
+        <w:t>gotta</w:t>
+      </w:r>
+      <w:proofErr w:type="spellEnd"/>
+      <w:r>
+        <w:rPr>
+          <w:rFonts w:ascii="Roboto" w:eastAsia="Roboto" w:hAnsi="Roboto" w:cs="Roboto"/>
+          <w:sz w:val="24"/>
+          <w:szCs w:val="24"/>
+        </w:rPr>
+        <w:t xml:space="preserve"> have item “blueprint” in your </w:t>
+      </w:r>
+      <w:proofErr w:type="spellStart"/>
+      <w:r>
+        <w:rPr>
+          <w:rFonts w:ascii="Roboto" w:eastAsia="Roboto" w:hAnsi="Roboto" w:cs="Roboto"/>
+          <w:sz w:val="24"/>
+          <w:szCs w:val="24"/>
+        </w:rPr>
+        <w:t>hotbar</w:t>
+      </w:r>
+      <w:proofErr w:type="spellEnd"/>
+      <w:r>
+        <w:rPr>
+          <w:rFonts w:ascii="Roboto" w:eastAsia="Roboto" w:hAnsi="Roboto" w:cs="Roboto"/>
+          <w:sz w:val="24"/>
+          <w:szCs w:val="24"/>
+        </w:rPr>
+        <w:t xml:space="preserve"> in order to start planning</w:t>
+      </w:r>
+    </w:p>
+    <w:p>
+      <w:pPr>
+        <w:numPr>
+          <w:ilvl w:val="4"/>
+          <w:numId w:val="1"/>
+        </w:numPr>
+        <w:spacing w:after="160" w:line="259" w:lineRule="auto"/>
+        <w:rPr>
+          <w:rFonts w:ascii="Roboto" w:eastAsia="Roboto" w:hAnsi="Roboto" w:cs="Roboto"/>
+          <w:sz w:val="24"/>
+          <w:szCs w:val="24"/>
+        </w:rPr>
+      </w:pPr>
+      <w:r>
+        <w:rPr>
+          <w:rFonts w:ascii="Roboto" w:eastAsia="Roboto" w:hAnsi="Roboto" w:cs="Roboto"/>
+          <w:sz w:val="24"/>
+          <w:szCs w:val="24"/>
+        </w:rPr>
+        <w:t xml:space="preserve">You then right click to activate the </w:t>
+      </w:r>
+      <w:proofErr w:type="gramStart"/>
+      <w:r>
+        <w:rPr>
+          <w:rFonts w:ascii="Roboto" w:eastAsia="Roboto" w:hAnsi="Roboto" w:cs="Roboto"/>
+          <w:sz w:val="24"/>
+          <w:szCs w:val="24"/>
+        </w:rPr>
+        <w:t>blue print</w:t>
+      </w:r>
+      <w:proofErr w:type="gramEnd"/>
+      <w:r>
+        <w:rPr>
+          <w:rFonts w:ascii="Roboto" w:eastAsia="Roboto" w:hAnsi="Roboto" w:cs="Roboto"/>
+          <w:sz w:val="24"/>
+          <w:szCs w:val="24"/>
+        </w:rPr>
+        <w:t>, then select your desired building, and then confirm it.</w:t>
+      </w:r>
+    </w:p>
+    <w:p>
+      <w:pPr>
+        <w:numPr>
+          <w:ilvl w:val="4"/>
+          <w:numId w:val="1"/>
+        </w:numPr>
+        <w:spacing w:after="160" w:line="259" w:lineRule="auto"/>
+        <w:rPr>
+          <w:rFonts w:ascii="Roboto" w:eastAsia="Roboto" w:hAnsi="Roboto" w:cs="Roboto"/>
+          <w:sz w:val="24"/>
+          <w:szCs w:val="24"/>
+        </w:rPr>
+      </w:pPr>
+      <w:r>
+        <w:rPr>
+          <w:rFonts w:ascii="Roboto" w:eastAsia="Roboto" w:hAnsi="Roboto" w:cs="Roboto"/>
+          <w:sz w:val="24"/>
+          <w:szCs w:val="24"/>
+        </w:rPr>
+        <w:t>Then it will put the player into planning stage</w:t>
+      </w:r>
+    </w:p>
+    <w:p>
+      <w:pPr>
+        <w:numPr>
+          <w:ilvl w:val="5"/>
+          <w:numId w:val="1"/>
+        </w:numPr>
+        <w:spacing w:after="160" w:line="259" w:lineRule="auto"/>
+        <w:rPr>
+          <w:rFonts w:ascii="Roboto" w:eastAsia="Roboto" w:hAnsi="Roboto" w:cs="Roboto"/>
+          <w:sz w:val="24"/>
+          <w:szCs w:val="24"/>
+        </w:rPr>
+      </w:pPr>
+      <w:r>
+        <w:rPr>
+          <w:rFonts w:ascii="Roboto" w:eastAsia="Roboto" w:hAnsi="Roboto" w:cs="Roboto"/>
+          <w:sz w:val="24"/>
+          <w:szCs w:val="24"/>
+        </w:rPr>
+        <w:t xml:space="preserve">In planning stage, player will be able to use </w:t>
+      </w:r>
+      <w:proofErr w:type="spellStart"/>
+      <w:r>
+        <w:rPr>
+          <w:rFonts w:ascii="Roboto" w:eastAsia="Roboto" w:hAnsi="Roboto" w:cs="Roboto"/>
+          <w:sz w:val="24"/>
+          <w:szCs w:val="24"/>
+        </w:rPr>
+        <w:t>wasd</w:t>
+      </w:r>
+      <w:proofErr w:type="spellEnd"/>
+      <w:r>
+        <w:rPr>
+          <w:rFonts w:ascii="Roboto" w:eastAsia="Roboto" w:hAnsi="Roboto" w:cs="Roboto"/>
+          <w:sz w:val="24"/>
+          <w:szCs w:val="24"/>
+        </w:rPr>
+        <w:t xml:space="preserve"> to move around and to desired location</w:t>
+      </w:r>
+    </w:p>
+    <w:p>
+      <w:pPr>
+        <w:numPr>
+          <w:ilvl w:val="5"/>
+          <w:numId w:val="1"/>
+        </w:numPr>
+        <w:spacing w:after="160" w:line="259" w:lineRule="auto"/>
+        <w:rPr>
+          <w:rFonts w:ascii="Roboto" w:eastAsia="Roboto" w:hAnsi="Roboto" w:cs="Roboto"/>
+          <w:sz w:val="24"/>
+          <w:szCs w:val="24"/>
+        </w:rPr>
+      </w:pPr>
+      <w:r>
+        <w:rPr>
+          <w:rFonts w:ascii="Roboto" w:eastAsia="Roboto" w:hAnsi="Roboto" w:cs="Roboto"/>
+          <w:sz w:val="24"/>
+          <w:szCs w:val="24"/>
+        </w:rPr>
+        <w:t>Once player found a desired location, they can click left mouse one time to temporary place it down</w:t>
+      </w:r>
+    </w:p>
+    <w:p>
+      <w:pPr>
+        <w:numPr>
+          <w:ilvl w:val="5"/>
+          <w:numId w:val="1"/>
+        </w:numPr>
+        <w:spacing w:after="160" w:line="259" w:lineRule="auto"/>
+        <w:rPr>
+          <w:rFonts w:ascii="Roboto" w:eastAsia="Roboto" w:hAnsi="Roboto" w:cs="Roboto"/>
+          <w:sz w:val="24"/>
+          <w:szCs w:val="24"/>
+        </w:rPr>
+      </w:pPr>
+      <w:r>
+        <w:rPr>
+          <w:rFonts w:ascii="Roboto" w:eastAsia="Roboto" w:hAnsi="Roboto" w:cs="Roboto"/>
+          <w:sz w:val="24"/>
+          <w:szCs w:val="24"/>
+        </w:rPr>
+        <w:t xml:space="preserve">Then the player will move around the mouse to select the desired direction. </w:t>
+      </w:r>
+    </w:p>
+    <w:p>
+      <w:pPr>
+        <w:numPr>
+          <w:ilvl w:val="5"/>
+          <w:numId w:val="1"/>
+        </w:numPr>
+        <w:spacing w:after="160" w:line="259" w:lineRule="auto"/>
+        <w:rPr>
+          <w:rFonts w:ascii="Roboto" w:eastAsia="Roboto" w:hAnsi="Roboto" w:cs="Roboto"/>
+          <w:sz w:val="24"/>
+          <w:szCs w:val="24"/>
+        </w:rPr>
+      </w:pPr>
+      <w:r>
+        <w:rPr>
+          <w:rFonts w:ascii="Roboto" w:eastAsia="Roboto" w:hAnsi="Roboto" w:cs="Roboto"/>
+          <w:sz w:val="24"/>
+          <w:szCs w:val="24"/>
+        </w:rPr>
+        <w:t xml:space="preserve">Once the player </w:t>
+      </w:r>
+      <w:proofErr w:type="gramStart"/>
+      <w:r>
+        <w:rPr>
+          <w:rFonts w:ascii="Roboto" w:eastAsia="Roboto" w:hAnsi="Roboto" w:cs="Roboto"/>
+          <w:sz w:val="24"/>
+          <w:szCs w:val="24"/>
+        </w:rPr>
+        <w:t>select</w:t>
+      </w:r>
+      <w:proofErr w:type="gramEnd"/>
+      <w:r>
+        <w:rPr>
+          <w:rFonts w:ascii="Roboto" w:eastAsia="Roboto" w:hAnsi="Roboto" w:cs="Roboto"/>
+          <w:sz w:val="24"/>
+          <w:szCs w:val="24"/>
+        </w:rPr>
+        <w:t xml:space="preserve"> the desired direction, they can click the left mouse again to confirm the building placement </w:t>
+      </w:r>
+    </w:p>
+    <w:p>
+      <w:pPr>
+        <w:numPr>
+          <w:ilvl w:val="5"/>
+          <w:numId w:val="1"/>
+        </w:numPr>
+        <w:spacing w:after="160" w:line="259" w:lineRule="auto"/>
+        <w:rPr>
+          <w:rFonts w:ascii="Roboto" w:eastAsia="Roboto" w:hAnsi="Roboto" w:cs="Roboto"/>
+          <w:sz w:val="24"/>
+          <w:szCs w:val="24"/>
+        </w:rPr>
+      </w:pPr>
+      <w:r>
+        <w:rPr>
+          <w:rFonts w:ascii="Roboto" w:eastAsia="Roboto" w:hAnsi="Roboto" w:cs="Roboto"/>
+          <w:sz w:val="24"/>
+          <w:szCs w:val="24"/>
+        </w:rPr>
+        <w:t xml:space="preserve">(Building placement is confirm and a </w:t>
+      </w:r>
+      <w:proofErr w:type="gramStart"/>
+      <w:r>
+        <w:rPr>
+          <w:rFonts w:ascii="Roboto" w:eastAsia="Roboto" w:hAnsi="Roboto" w:cs="Roboto"/>
+          <w:sz w:val="24"/>
+          <w:szCs w:val="24"/>
+        </w:rPr>
+        <w:t>marker  will</w:t>
+      </w:r>
+      <w:proofErr w:type="gramEnd"/>
+      <w:r>
+        <w:rPr>
+          <w:rFonts w:ascii="Roboto" w:eastAsia="Roboto" w:hAnsi="Roboto" w:cs="Roboto"/>
+          <w:sz w:val="24"/>
+          <w:szCs w:val="24"/>
+        </w:rPr>
+        <w:t xml:space="preserve"> prop up, prompted player to </w:t>
+      </w:r>
+      <w:proofErr w:type="spellStart"/>
+      <w:r>
+        <w:rPr>
+          <w:rFonts w:ascii="Roboto" w:eastAsia="Roboto" w:hAnsi="Roboto" w:cs="Roboto"/>
+          <w:sz w:val="24"/>
+          <w:szCs w:val="24"/>
+        </w:rPr>
+        <w:t>fufill</w:t>
+      </w:r>
+      <w:proofErr w:type="spellEnd"/>
+      <w:r>
+        <w:rPr>
+          <w:rFonts w:ascii="Roboto" w:eastAsia="Roboto" w:hAnsi="Roboto" w:cs="Roboto"/>
+          <w:sz w:val="24"/>
+          <w:szCs w:val="24"/>
+        </w:rPr>
+        <w:t xml:space="preserve"> the </w:t>
+      </w:r>
+      <w:r>
+        <w:rPr>
+          <w:rFonts w:ascii="Roboto" w:eastAsia="Roboto" w:hAnsi="Roboto" w:cs="Roboto"/>
+          <w:sz w:val="24"/>
+          <w:szCs w:val="24"/>
+        </w:rPr>
         <w:lastRenderedPageBreak/>
-        <w:t>You can only mine Stone with pickaxe</w:t>
+        <w:t>amount of material, then assign their desired worker/s to build the building</w:t>
+      </w:r>
+    </w:p>
+    <w:p>
+      <w:pPr>
+        <w:numPr>
+          <w:ilvl w:val="3"/>
+          <w:numId w:val="1"/>
+        </w:numPr>
+        <w:spacing w:after="160" w:line="259" w:lineRule="auto"/>
+        <w:rPr>
+          <w:rFonts w:ascii="Roboto" w:eastAsia="Roboto" w:hAnsi="Roboto" w:cs="Roboto"/>
+          <w:sz w:val="24"/>
+          <w:szCs w:val="24"/>
+        </w:rPr>
+      </w:pPr>
+      <w:r>
+        <w:rPr>
+          <w:rFonts w:ascii="Roboto" w:eastAsia="Roboto" w:hAnsi="Roboto" w:cs="Roboto"/>
+          <w:sz w:val="24"/>
+          <w:szCs w:val="24"/>
+        </w:rPr>
+        <w:t xml:space="preserve">Unlock research center </w:t>
+      </w:r>
+      <w:proofErr w:type="gramStart"/>
+      <w:r>
+        <w:rPr>
+          <w:rFonts w:ascii="Roboto" w:eastAsia="Roboto" w:hAnsi="Roboto" w:cs="Roboto"/>
+          <w:sz w:val="24"/>
+          <w:szCs w:val="24"/>
+        </w:rPr>
+        <w:t>later on</w:t>
+      </w:r>
+      <w:proofErr w:type="gramEnd"/>
+      <w:r>
+        <w:rPr>
+          <w:rFonts w:ascii="Roboto" w:eastAsia="Roboto" w:hAnsi="Roboto" w:cs="Roboto"/>
+          <w:sz w:val="24"/>
+          <w:szCs w:val="24"/>
+        </w:rPr>
+        <w:t xml:space="preserve"> to research tools, building, and tech</w:t>
+      </w:r>
+    </w:p>
+    <w:p>
+      <w:pPr>
+        <w:numPr>
+          <w:ilvl w:val="3"/>
+          <w:numId w:val="1"/>
+        </w:numPr>
+        <w:spacing w:after="160" w:line="259" w:lineRule="auto"/>
+        <w:rPr>
+          <w:rFonts w:ascii="Roboto" w:eastAsia="Roboto" w:hAnsi="Roboto" w:cs="Roboto"/>
+          <w:sz w:val="24"/>
+          <w:szCs w:val="24"/>
+        </w:rPr>
+      </w:pPr>
+      <w:r>
+        <w:rPr>
+          <w:rFonts w:ascii="Roboto" w:eastAsia="Roboto" w:hAnsi="Roboto" w:cs="Roboto"/>
+          <w:sz w:val="24"/>
+          <w:szCs w:val="24"/>
+        </w:rPr>
+        <w:t>Building placement</w:t>
       </w:r>
     </w:p>
     <w:p>
@@ -2163,7 +2902,91 @@
           <w:sz w:val="24"/>
           <w:szCs w:val="24"/>
         </w:rPr>
-        <w:t>you can only gather Iron in the cave</w:t>
+        <w:t xml:space="preserve">You can place building down based on the grid. </w:t>
+      </w:r>
+    </w:p>
+    <w:p>
+      <w:pPr>
+        <w:numPr>
+          <w:ilvl w:val="4"/>
+          <w:numId w:val="1"/>
+        </w:numPr>
+        <w:spacing w:after="160" w:line="259" w:lineRule="auto"/>
+        <w:rPr>
+          <w:rFonts w:ascii="Roboto" w:eastAsia="Roboto" w:hAnsi="Roboto" w:cs="Roboto"/>
+          <w:sz w:val="24"/>
+          <w:szCs w:val="24"/>
+        </w:rPr>
+      </w:pPr>
+      <w:r>
+        <w:rPr>
+          <w:rFonts w:ascii="Roboto" w:eastAsia="Roboto" w:hAnsi="Roboto" w:cs="Roboto"/>
+          <w:sz w:val="24"/>
+          <w:szCs w:val="24"/>
+        </w:rPr>
+        <w:t xml:space="preserve">You can also rotate </w:t>
+      </w:r>
+      <w:proofErr w:type="spellStart"/>
+      <w:r>
+        <w:rPr>
+          <w:rFonts w:ascii="Roboto" w:eastAsia="Roboto" w:hAnsi="Roboto" w:cs="Roboto"/>
+          <w:sz w:val="24"/>
+          <w:szCs w:val="24"/>
+        </w:rPr>
+        <w:t>buildingsby</w:t>
+      </w:r>
+      <w:proofErr w:type="spellEnd"/>
+      <w:r>
+        <w:rPr>
+          <w:rFonts w:ascii="Roboto" w:eastAsia="Roboto" w:hAnsi="Roboto" w:cs="Roboto"/>
+          <w:sz w:val="24"/>
+          <w:szCs w:val="24"/>
+        </w:rPr>
+        <w:t xml:space="preserve"> 90 degrees at a time.</w:t>
+      </w:r>
+    </w:p>
+    <w:p>
+      <w:pPr>
+        <w:numPr>
+          <w:ilvl w:val="4"/>
+          <w:numId w:val="1"/>
+        </w:numPr>
+        <w:spacing w:after="160" w:line="259" w:lineRule="auto"/>
+        <w:rPr>
+          <w:rFonts w:ascii="Roboto" w:eastAsia="Roboto" w:hAnsi="Roboto" w:cs="Roboto"/>
+          <w:sz w:val="24"/>
+          <w:szCs w:val="24"/>
+        </w:rPr>
+      </w:pPr>
+      <w:r>
+        <w:rPr>
+          <w:rFonts w:ascii="Roboto" w:eastAsia="Roboto" w:hAnsi="Roboto" w:cs="Roboto"/>
+          <w:sz w:val="24"/>
+          <w:szCs w:val="24"/>
+        </w:rPr>
+        <w:t>Building takes time to built</w:t>
+      </w:r>
+    </w:p>
+    <w:p>
+      <w:pPr>
+        <w:numPr>
+          <w:ilvl w:val="4"/>
+          <w:numId w:val="1"/>
+        </w:numPr>
+        <w:spacing w:after="160" w:line="259" w:lineRule="auto"/>
+        <w:rPr>
+          <w:rFonts w:ascii="Roboto" w:eastAsia="Roboto" w:hAnsi="Roboto" w:cs="Roboto"/>
+          <w:sz w:val="24"/>
+          <w:szCs w:val="24"/>
+        </w:rPr>
+      </w:pPr>
+      <w:r>
+        <w:rPr>
+          <w:rFonts w:ascii="Roboto" w:eastAsia="Roboto" w:hAnsi="Roboto" w:cs="Roboto"/>
+          <w:sz w:val="24"/>
+          <w:szCs w:val="24"/>
+        </w:rPr>
+        <w:t>Upgrade buildings to unlock more features</w:t>
       </w:r>
     </w:p>
     <w:p>
@@ -2185,7 +3008,7 @@
           <w:sz w:val="24"/>
           <w:szCs w:val="24"/>
         </w:rPr>
-        <w:t>Reputation</w:t>
+        <w:t>Item placement</w:t>
       </w:r>
     </w:p>
     <w:p>
@@ -2207,7 +3030,43 @@
           <w:sz w:val="24"/>
           <w:szCs w:val="24"/>
         </w:rPr>
-        <w:t>You build reputation by interact with the citizen</w:t>
+        <w:t xml:space="preserve">Item </w:t>
+      </w:r>
+      <w:proofErr w:type="gramStart"/>
+      <w:r>
+        <w:rPr>
+          <w:rFonts w:ascii="Roboto" w:eastAsia="Roboto" w:hAnsi="Roboto" w:cs="Roboto"/>
+          <w:sz w:val="24"/>
+          <w:szCs w:val="24"/>
+        </w:rPr>
+        <w:t>has to</w:t>
+      </w:r>
+      <w:proofErr w:type="gramEnd"/>
+      <w:r>
+        <w:rPr>
+          <w:rFonts w:ascii="Roboto" w:eastAsia="Roboto" w:hAnsi="Roboto" w:cs="Roboto"/>
+          <w:sz w:val="24"/>
+          <w:szCs w:val="24"/>
+        </w:rPr>
+        <w:t xml:space="preserve"> be in the </w:t>
+      </w:r>
+      <w:proofErr w:type="spellStart"/>
+      <w:r>
+        <w:rPr>
+          <w:rFonts w:ascii="Roboto" w:eastAsia="Roboto" w:hAnsi="Roboto" w:cs="Roboto"/>
+          <w:sz w:val="24"/>
+          <w:szCs w:val="24"/>
+        </w:rPr>
+        <w:t>hotbar</w:t>
+      </w:r>
+      <w:proofErr w:type="spellEnd"/>
+      <w:r>
+        <w:rPr>
+          <w:rFonts w:ascii="Roboto" w:eastAsia="Roboto" w:hAnsi="Roboto" w:cs="Roboto"/>
+          <w:sz w:val="24"/>
+          <w:szCs w:val="24"/>
+        </w:rPr>
+        <w:t xml:space="preserve"> in order to be place down on the ground</w:t>
       </w:r>
     </w:p>
     <w:p>
@@ -2229,29 +3088,29 @@
           <w:sz w:val="24"/>
           <w:szCs w:val="24"/>
         </w:rPr>
-        <w:t>Recruit citizen</w:t>
-      </w:r>
-    </w:p>
-    <w:p>
-      <w:pPr>
-        <w:numPr>
-          <w:ilvl w:val="4"/>
-          <w:numId w:val="1"/>
-        </w:numPr>
-        <w:spacing w:after="160" w:line="259" w:lineRule="auto"/>
-        <w:rPr>
-          <w:rFonts w:ascii="Roboto" w:eastAsia="Roboto" w:hAnsi="Roboto" w:cs="Roboto"/>
-          <w:sz w:val="24"/>
-          <w:szCs w:val="24"/>
-        </w:rPr>
-      </w:pPr>
-      <w:r>
-        <w:rPr>
-          <w:rFonts w:ascii="Roboto" w:eastAsia="Roboto" w:hAnsi="Roboto" w:cs="Roboto"/>
-          <w:sz w:val="24"/>
-          <w:szCs w:val="24"/>
-        </w:rPr>
-        <w:t>You can recruit through building a tavern and a communication center</w:t>
+        <w:t>You can only pick up item and place it in your inventory using the “blueprint”</w:t>
+      </w:r>
+    </w:p>
+    <w:p>
+      <w:pPr>
+        <w:numPr>
+          <w:ilvl w:val="1"/>
+          <w:numId w:val="1"/>
+        </w:numPr>
+        <w:spacing w:after="160" w:line="259" w:lineRule="auto"/>
+        <w:rPr>
+          <w:rFonts w:ascii="Roboto" w:eastAsia="Roboto" w:hAnsi="Roboto" w:cs="Roboto"/>
+          <w:sz w:val="24"/>
+          <w:szCs w:val="24"/>
+        </w:rPr>
+      </w:pPr>
+      <w:r>
+        <w:rPr>
+          <w:rFonts w:ascii="Roboto" w:eastAsia="Roboto" w:hAnsi="Roboto" w:cs="Roboto"/>
+          <w:sz w:val="24"/>
+          <w:szCs w:val="24"/>
+        </w:rPr>
+        <w:t>Blueprint</w:t>
       </w:r>
     </w:p>
     <w:p>
@@ -2273,7 +3132,47 @@
           <w:sz w:val="24"/>
           <w:szCs w:val="24"/>
         </w:rPr>
-        <w:t>Building</w:t>
+        <w:t xml:space="preserve">A </w:t>
+      </w:r>
+      <w:proofErr w:type="spellStart"/>
+      <w:r>
+        <w:rPr>
+          <w:rFonts w:ascii="Roboto" w:eastAsia="Roboto" w:hAnsi="Roboto" w:cs="Roboto"/>
+          <w:sz w:val="24"/>
+          <w:szCs w:val="24"/>
+        </w:rPr>
+        <w:t>craftable</w:t>
+      </w:r>
+      <w:proofErr w:type="spellEnd"/>
+      <w:r>
+        <w:rPr>
+          <w:rFonts w:ascii="Roboto" w:eastAsia="Roboto" w:hAnsi="Roboto" w:cs="Roboto"/>
+          <w:sz w:val="24"/>
+          <w:szCs w:val="24"/>
+        </w:rPr>
+        <w:t xml:space="preserve"> item</w:t>
+      </w:r>
+    </w:p>
+    <w:p>
+      <w:pPr>
+        <w:numPr>
+          <w:ilvl w:val="2"/>
+          <w:numId w:val="1"/>
+        </w:numPr>
+        <w:spacing w:after="160" w:line="259" w:lineRule="auto"/>
+        <w:rPr>
+          <w:rFonts w:ascii="Roboto" w:eastAsia="Roboto" w:hAnsi="Roboto" w:cs="Roboto"/>
+          <w:sz w:val="24"/>
+          <w:szCs w:val="24"/>
+        </w:rPr>
+      </w:pPr>
+      <w:r>
+        <w:rPr>
+          <w:rFonts w:ascii="Roboto" w:eastAsia="Roboto" w:hAnsi="Roboto" w:cs="Roboto"/>
+          <w:sz w:val="24"/>
+          <w:szCs w:val="24"/>
+        </w:rPr>
+        <w:t>2 modes, building and editing</w:t>
       </w:r>
     </w:p>
     <w:p>
@@ -2295,183 +3194,7 @@
           <w:sz w:val="24"/>
           <w:szCs w:val="24"/>
         </w:rPr>
-        <w:t>You have to build a builder’s hut first, and then you can build other building</w:t>
-      </w:r>
-    </w:p>
-    <w:p>
-      <w:pPr>
-        <w:numPr>
-          <w:ilvl w:val="4"/>
-          <w:numId w:val="1"/>
-        </w:numPr>
-        <w:spacing w:after="160" w:line="259" w:lineRule="auto"/>
-        <w:rPr>
-          <w:rFonts w:ascii="Roboto" w:eastAsia="Roboto" w:hAnsi="Roboto" w:cs="Roboto"/>
-          <w:sz w:val="24"/>
-          <w:szCs w:val="24"/>
-        </w:rPr>
-      </w:pPr>
-      <w:r>
-        <w:rPr>
-          <w:rFonts w:ascii="Roboto" w:eastAsia="Roboto" w:hAnsi="Roboto" w:cs="Roboto"/>
-          <w:sz w:val="24"/>
-          <w:szCs w:val="24"/>
-        </w:rPr>
-        <w:t>In order to build a building, you gotta have item “blueprint” in your hotbar in order to start planning</w:t>
-      </w:r>
-    </w:p>
-    <w:p>
-      <w:pPr>
-        <w:numPr>
-          <w:ilvl w:val="4"/>
-          <w:numId w:val="1"/>
-        </w:numPr>
-        <w:spacing w:after="160" w:line="259" w:lineRule="auto"/>
-        <w:rPr>
-          <w:rFonts w:ascii="Roboto" w:eastAsia="Roboto" w:hAnsi="Roboto" w:cs="Roboto"/>
-          <w:sz w:val="24"/>
-          <w:szCs w:val="24"/>
-        </w:rPr>
-      </w:pPr>
-      <w:r>
-        <w:rPr>
-          <w:rFonts w:ascii="Roboto" w:eastAsia="Roboto" w:hAnsi="Roboto" w:cs="Roboto"/>
-          <w:sz w:val="24"/>
-          <w:szCs w:val="24"/>
-        </w:rPr>
-        <w:t>You then right click to activate the blue print, then select your desired building, and then confirm it.</w:t>
-      </w:r>
-    </w:p>
-    <w:p>
-      <w:pPr>
-        <w:numPr>
-          <w:ilvl w:val="4"/>
-          <w:numId w:val="1"/>
-        </w:numPr>
-        <w:spacing w:after="160" w:line="259" w:lineRule="auto"/>
-        <w:rPr>
-          <w:rFonts w:ascii="Roboto" w:eastAsia="Roboto" w:hAnsi="Roboto" w:cs="Roboto"/>
-          <w:sz w:val="24"/>
-          <w:szCs w:val="24"/>
-        </w:rPr>
-      </w:pPr>
-      <w:r>
-        <w:rPr>
-          <w:rFonts w:ascii="Roboto" w:eastAsia="Roboto" w:hAnsi="Roboto" w:cs="Roboto"/>
-          <w:sz w:val="24"/>
-          <w:szCs w:val="24"/>
-        </w:rPr>
-        <w:t>Then it will put the player into planning stage</w:t>
-      </w:r>
-    </w:p>
-    <w:p>
-      <w:pPr>
-        <w:numPr>
-          <w:ilvl w:val="5"/>
-          <w:numId w:val="1"/>
-        </w:numPr>
-        <w:spacing w:after="160" w:line="259" w:lineRule="auto"/>
-        <w:rPr>
-          <w:rFonts w:ascii="Roboto" w:eastAsia="Roboto" w:hAnsi="Roboto" w:cs="Roboto"/>
-          <w:sz w:val="24"/>
-          <w:szCs w:val="24"/>
-        </w:rPr>
-      </w:pPr>
-      <w:r>
-        <w:rPr>
-          <w:rFonts w:ascii="Roboto" w:eastAsia="Roboto" w:hAnsi="Roboto" w:cs="Roboto"/>
-          <w:sz w:val="24"/>
-          <w:szCs w:val="24"/>
-        </w:rPr>
-        <w:t>In planning stage, player will be able to use wasd to move around and to desired location</w:t>
-      </w:r>
-    </w:p>
-    <w:p>
-      <w:pPr>
-        <w:numPr>
-          <w:ilvl w:val="5"/>
-          <w:numId w:val="1"/>
-        </w:numPr>
-        <w:spacing w:after="160" w:line="259" w:lineRule="auto"/>
-        <w:rPr>
-          <w:rFonts w:ascii="Roboto" w:eastAsia="Roboto" w:hAnsi="Roboto" w:cs="Roboto"/>
-          <w:sz w:val="24"/>
-          <w:szCs w:val="24"/>
-        </w:rPr>
-      </w:pPr>
-      <w:r>
-        <w:rPr>
-          <w:rFonts w:ascii="Roboto" w:eastAsia="Roboto" w:hAnsi="Roboto" w:cs="Roboto"/>
-          <w:sz w:val="24"/>
-          <w:szCs w:val="24"/>
-        </w:rPr>
-        <w:t>Once player found a desired location, they can click left mouse one time to temporary place it down</w:t>
-      </w:r>
-    </w:p>
-    <w:p>
-      <w:pPr>
-        <w:numPr>
-          <w:ilvl w:val="5"/>
-          <w:numId w:val="1"/>
-        </w:numPr>
-        <w:spacing w:after="160" w:line="259" w:lineRule="auto"/>
-        <w:rPr>
-          <w:rFonts w:ascii="Roboto" w:eastAsia="Roboto" w:hAnsi="Roboto" w:cs="Roboto"/>
-          <w:sz w:val="24"/>
-          <w:szCs w:val="24"/>
-        </w:rPr>
-      </w:pPr>
-      <w:r>
-        <w:rPr>
-          <w:rFonts w:ascii="Roboto" w:eastAsia="Roboto" w:hAnsi="Roboto" w:cs="Roboto"/>
-          <w:sz w:val="24"/>
-          <w:szCs w:val="24"/>
-        </w:rPr>
-        <w:t xml:space="preserve">Then the player will move around the mouse to select the desired direction. </w:t>
-      </w:r>
-    </w:p>
-    <w:p>
-      <w:pPr>
-        <w:numPr>
-          <w:ilvl w:val="5"/>
-          <w:numId w:val="1"/>
-        </w:numPr>
-        <w:spacing w:after="160" w:line="259" w:lineRule="auto"/>
-        <w:rPr>
-          <w:rFonts w:ascii="Roboto" w:eastAsia="Roboto" w:hAnsi="Roboto" w:cs="Roboto"/>
-          <w:sz w:val="24"/>
-          <w:szCs w:val="24"/>
-        </w:rPr>
-      </w:pPr>
-      <w:r>
-        <w:rPr>
-          <w:rFonts w:ascii="Roboto" w:eastAsia="Roboto" w:hAnsi="Roboto" w:cs="Roboto"/>
-          <w:sz w:val="24"/>
-          <w:szCs w:val="24"/>
-        </w:rPr>
-        <w:t xml:space="preserve">Once the player select the desired direction, they can click the left mouse again to confirm the building placement </w:t>
-      </w:r>
-    </w:p>
-    <w:p>
-      <w:pPr>
-        <w:numPr>
-          <w:ilvl w:val="5"/>
-          <w:numId w:val="1"/>
-        </w:numPr>
-        <w:spacing w:after="160" w:line="259" w:lineRule="auto"/>
-        <w:rPr>
-          <w:rFonts w:ascii="Roboto" w:eastAsia="Roboto" w:hAnsi="Roboto" w:cs="Roboto"/>
-          <w:sz w:val="24"/>
-          <w:szCs w:val="24"/>
-        </w:rPr>
-      </w:pPr>
-      <w:r>
-        <w:rPr>
-          <w:rFonts w:ascii="Roboto" w:eastAsia="Roboto" w:hAnsi="Roboto" w:cs="Roboto"/>
-          <w:sz w:val="24"/>
-          <w:szCs w:val="24"/>
-        </w:rPr>
-        <w:t>(Building placement is confirm and a marker  will prop up, prompted player to fufill the amount of material, then assign their desired worker/s to build the building</w:t>
+        <w:t>When click on building tabs, allow you to place down a layout of the building</w:t>
       </w:r>
     </w:p>
     <w:p>
@@ -2493,354 +3216,104 @@
           <w:sz w:val="24"/>
           <w:szCs w:val="24"/>
         </w:rPr>
-        <w:t>Unlock research center later on to research tools, building, and tech</w:t>
-      </w:r>
-    </w:p>
-    <w:p>
-      <w:pPr>
-        <w:numPr>
-          <w:ilvl w:val="3"/>
-          <w:numId w:val="1"/>
-        </w:numPr>
-        <w:spacing w:after="160" w:line="259" w:lineRule="auto"/>
-        <w:rPr>
-          <w:rFonts w:ascii="Roboto" w:eastAsia="Roboto" w:hAnsi="Roboto" w:cs="Roboto"/>
-          <w:sz w:val="24"/>
-          <w:szCs w:val="24"/>
-        </w:rPr>
-      </w:pPr>
-      <w:r>
-        <w:rPr>
-          <w:rFonts w:ascii="Roboto" w:eastAsia="Roboto" w:hAnsi="Roboto" w:cs="Roboto"/>
-          <w:sz w:val="24"/>
-          <w:szCs w:val="24"/>
-        </w:rPr>
-        <w:t>Building placement</w:t>
-      </w:r>
-    </w:p>
-    <w:p>
-      <w:pPr>
-        <w:numPr>
-          <w:ilvl w:val="4"/>
-          <w:numId w:val="1"/>
-        </w:numPr>
-        <w:spacing w:after="160" w:line="259" w:lineRule="auto"/>
-        <w:rPr>
-          <w:rFonts w:ascii="Roboto" w:eastAsia="Roboto" w:hAnsi="Roboto" w:cs="Roboto"/>
-          <w:sz w:val="24"/>
-          <w:szCs w:val="24"/>
-        </w:rPr>
-      </w:pPr>
-      <w:r>
-        <w:rPr>
-          <w:rFonts w:ascii="Roboto" w:eastAsia="Roboto" w:hAnsi="Roboto" w:cs="Roboto"/>
-          <w:sz w:val="24"/>
-          <w:szCs w:val="24"/>
+        <w:t xml:space="preserve">When click on editing, allow you to roam around and pick up item, </w:t>
+      </w:r>
+      <w:proofErr w:type="gramStart"/>
+      <w:r>
+        <w:rPr>
+          <w:rFonts w:ascii="Roboto" w:eastAsia="Roboto" w:hAnsi="Roboto" w:cs="Roboto"/>
+          <w:sz w:val="24"/>
+          <w:szCs w:val="24"/>
+        </w:rPr>
+        <w:t>similar to</w:t>
+      </w:r>
+      <w:proofErr w:type="gramEnd"/>
+      <w:r>
+        <w:rPr>
+          <w:rFonts w:ascii="Roboto" w:eastAsia="Roboto" w:hAnsi="Roboto" w:cs="Roboto"/>
+          <w:sz w:val="24"/>
+          <w:szCs w:val="24"/>
+        </w:rPr>
+        <w:t xml:space="preserve"> </w:t>
+      </w:r>
+      <w:proofErr w:type="spellStart"/>
+      <w:r>
+        <w:rPr>
+          <w:rFonts w:ascii="Roboto" w:eastAsia="Roboto" w:hAnsi="Roboto" w:cs="Roboto"/>
+          <w:sz w:val="24"/>
+          <w:szCs w:val="24"/>
+        </w:rPr>
+        <w:t>tentering</w:t>
+      </w:r>
+      <w:proofErr w:type="spellEnd"/>
+      <w:r>
+        <w:rPr>
+          <w:rFonts w:ascii="Roboto" w:eastAsia="Roboto" w:hAnsi="Roboto" w:cs="Roboto"/>
+          <w:sz w:val="24"/>
+          <w:szCs w:val="24"/>
+        </w:rPr>
+        <w:t xml:space="preserve"> workshop mode in Fallout 4</w:t>
+      </w:r>
+    </w:p>
+    <w:p>
+      <w:pPr>
+        <w:numPr>
+          <w:ilvl w:val="1"/>
+          <w:numId w:val="1"/>
+        </w:numPr>
+        <w:spacing w:after="160" w:line="259" w:lineRule="auto"/>
+        <w:rPr>
+          <w:rFonts w:ascii="Roboto" w:eastAsia="Roboto" w:hAnsi="Roboto" w:cs="Roboto"/>
+          <w:sz w:val="24"/>
+          <w:szCs w:val="24"/>
+        </w:rPr>
+      </w:pPr>
+      <w:r>
+        <w:rPr>
+          <w:rFonts w:ascii="Roboto" w:eastAsia="Roboto" w:hAnsi="Roboto" w:cs="Roboto"/>
+          <w:sz w:val="24"/>
+          <w:szCs w:val="24"/>
+        </w:rPr>
+        <w:t>Movement</w:t>
+      </w:r>
+    </w:p>
+    <w:p>
+      <w:pPr>
+        <w:numPr>
+          <w:ilvl w:val="2"/>
+          <w:numId w:val="1"/>
+        </w:numPr>
+        <w:spacing w:after="160" w:line="259" w:lineRule="auto"/>
+        <w:rPr>
+          <w:rFonts w:ascii="Roboto" w:eastAsia="Roboto" w:hAnsi="Roboto" w:cs="Roboto"/>
+          <w:sz w:val="24"/>
+          <w:szCs w:val="24"/>
+        </w:rPr>
+      </w:pPr>
+      <w:r>
+        <w:rPr>
+          <w:rFonts w:ascii="Roboto" w:eastAsia="Roboto" w:hAnsi="Roboto" w:cs="Roboto"/>
+          <w:sz w:val="24"/>
+          <w:szCs w:val="24"/>
+        </w:rPr>
+        <w:t>8-directional movement</w:t>
+      </w:r>
+    </w:p>
+    <w:p>
+      <w:pPr>
+        <w:spacing w:after="160" w:line="259" w:lineRule="auto"/>
+        <w:ind w:left="720"/>
+        <w:rPr>
+          <w:rFonts w:ascii="Roboto" w:eastAsia="Roboto" w:hAnsi="Roboto" w:cs="Roboto"/>
+          <w:sz w:val="24"/>
+          <w:szCs w:val="24"/>
+        </w:rPr>
+      </w:pPr>
+      <w:r>
+        <w:rPr>
+          <w:noProof/>
         </w:rPr>
         <w:lastRenderedPageBreak/>
-        <w:t xml:space="preserve">You can place building down based on the grid. </w:t>
-      </w:r>
-    </w:p>
-    <w:p>
-      <w:pPr>
-        <w:numPr>
-          <w:ilvl w:val="4"/>
-          <w:numId w:val="1"/>
-        </w:numPr>
-        <w:spacing w:after="160" w:line="259" w:lineRule="auto"/>
-        <w:rPr>
-          <w:rFonts w:ascii="Roboto" w:eastAsia="Roboto" w:hAnsi="Roboto" w:cs="Roboto"/>
-          <w:sz w:val="24"/>
-          <w:szCs w:val="24"/>
-        </w:rPr>
-      </w:pPr>
-      <w:r>
-        <w:rPr>
-          <w:rFonts w:ascii="Roboto" w:eastAsia="Roboto" w:hAnsi="Roboto" w:cs="Roboto"/>
-          <w:sz w:val="24"/>
-          <w:szCs w:val="24"/>
-        </w:rPr>
-        <w:t>You can also rotate buildingsby 90 degrees at a time.</w:t>
-      </w:r>
-    </w:p>
-    <w:p>
-      <w:pPr>
-        <w:numPr>
-          <w:ilvl w:val="4"/>
-          <w:numId w:val="1"/>
-        </w:numPr>
-        <w:spacing w:after="160" w:line="259" w:lineRule="auto"/>
-        <w:rPr>
-          <w:rFonts w:ascii="Roboto" w:eastAsia="Roboto" w:hAnsi="Roboto" w:cs="Roboto"/>
-          <w:sz w:val="24"/>
-          <w:szCs w:val="24"/>
-        </w:rPr>
-      </w:pPr>
-      <w:r>
-        <w:rPr>
-          <w:rFonts w:ascii="Roboto" w:eastAsia="Roboto" w:hAnsi="Roboto" w:cs="Roboto"/>
-          <w:sz w:val="24"/>
-          <w:szCs w:val="24"/>
-        </w:rPr>
-        <w:t>Building takes time to built</w:t>
-      </w:r>
-    </w:p>
-    <w:p>
-      <w:pPr>
-        <w:numPr>
-          <w:ilvl w:val="4"/>
-          <w:numId w:val="1"/>
-        </w:numPr>
-        <w:spacing w:after="160" w:line="259" w:lineRule="auto"/>
-        <w:rPr>
-          <w:rFonts w:ascii="Roboto" w:eastAsia="Roboto" w:hAnsi="Roboto" w:cs="Roboto"/>
-          <w:sz w:val="24"/>
-          <w:szCs w:val="24"/>
-        </w:rPr>
-      </w:pPr>
-      <w:r>
-        <w:rPr>
-          <w:rFonts w:ascii="Roboto" w:eastAsia="Roboto" w:hAnsi="Roboto" w:cs="Roboto"/>
-          <w:sz w:val="24"/>
-          <w:szCs w:val="24"/>
-        </w:rPr>
-        <w:t>Upgrade buildings to unlock more features</w:t>
-      </w:r>
-    </w:p>
-    <w:p>
-      <w:pPr>
-        <w:numPr>
-          <w:ilvl w:val="2"/>
-          <w:numId w:val="1"/>
-        </w:numPr>
-        <w:spacing w:after="160" w:line="259" w:lineRule="auto"/>
-        <w:rPr>
-          <w:rFonts w:ascii="Roboto" w:eastAsia="Roboto" w:hAnsi="Roboto" w:cs="Roboto"/>
-          <w:sz w:val="24"/>
-          <w:szCs w:val="24"/>
-        </w:rPr>
-      </w:pPr>
-      <w:r>
-        <w:rPr>
-          <w:rFonts w:ascii="Roboto" w:eastAsia="Roboto" w:hAnsi="Roboto" w:cs="Roboto"/>
-          <w:sz w:val="24"/>
-          <w:szCs w:val="24"/>
-        </w:rPr>
-        <w:t>Item placement</w:t>
-      </w:r>
-    </w:p>
-    <w:p>
-      <w:pPr>
-        <w:numPr>
-          <w:ilvl w:val="3"/>
-          <w:numId w:val="1"/>
-        </w:numPr>
-        <w:spacing w:after="160" w:line="259" w:lineRule="auto"/>
-        <w:rPr>
-          <w:rFonts w:ascii="Roboto" w:eastAsia="Roboto" w:hAnsi="Roboto" w:cs="Roboto"/>
-          <w:sz w:val="24"/>
-          <w:szCs w:val="24"/>
-        </w:rPr>
-      </w:pPr>
-      <w:r>
-        <w:rPr>
-          <w:rFonts w:ascii="Roboto" w:eastAsia="Roboto" w:hAnsi="Roboto" w:cs="Roboto"/>
-          <w:sz w:val="24"/>
-          <w:szCs w:val="24"/>
-        </w:rPr>
-        <w:t>Item has to be in the hotbar in order to be place down on the ground</w:t>
-      </w:r>
-    </w:p>
-    <w:p>
-      <w:pPr>
-        <w:numPr>
-          <w:ilvl w:val="3"/>
-          <w:numId w:val="1"/>
-        </w:numPr>
-        <w:spacing w:after="160" w:line="259" w:lineRule="auto"/>
-        <w:rPr>
-          <w:rFonts w:ascii="Roboto" w:eastAsia="Roboto" w:hAnsi="Roboto" w:cs="Roboto"/>
-          <w:sz w:val="24"/>
-          <w:szCs w:val="24"/>
-        </w:rPr>
-      </w:pPr>
-      <w:r>
-        <w:rPr>
-          <w:rFonts w:ascii="Roboto" w:eastAsia="Roboto" w:hAnsi="Roboto" w:cs="Roboto"/>
-          <w:sz w:val="24"/>
-          <w:szCs w:val="24"/>
-        </w:rPr>
-        <w:t>You can only pick up item and place it in your inventory using the “blueprint”</w:t>
-      </w:r>
-    </w:p>
-    <w:p>
-      <w:pPr>
-        <w:numPr>
-          <w:ilvl w:val="1"/>
-          <w:numId w:val="1"/>
-        </w:numPr>
-        <w:spacing w:after="160" w:line="259" w:lineRule="auto"/>
-        <w:rPr>
-          <w:rFonts w:ascii="Roboto" w:eastAsia="Roboto" w:hAnsi="Roboto" w:cs="Roboto"/>
-          <w:sz w:val="24"/>
-          <w:szCs w:val="24"/>
-        </w:rPr>
-      </w:pPr>
-      <w:r>
-        <w:rPr>
-          <w:rFonts w:ascii="Roboto" w:eastAsia="Roboto" w:hAnsi="Roboto" w:cs="Roboto"/>
-          <w:sz w:val="24"/>
-          <w:szCs w:val="24"/>
-        </w:rPr>
-        <w:t>Blueprint</w:t>
-      </w:r>
-    </w:p>
-    <w:p>
-      <w:pPr>
-        <w:numPr>
-          <w:ilvl w:val="2"/>
-          <w:numId w:val="1"/>
-        </w:numPr>
-        <w:spacing w:after="160" w:line="259" w:lineRule="auto"/>
-        <w:rPr>
-          <w:rFonts w:ascii="Roboto" w:eastAsia="Roboto" w:hAnsi="Roboto" w:cs="Roboto"/>
-          <w:sz w:val="24"/>
-          <w:szCs w:val="24"/>
-        </w:rPr>
-      </w:pPr>
-      <w:r>
-        <w:rPr>
-          <w:rFonts w:ascii="Roboto" w:eastAsia="Roboto" w:hAnsi="Roboto" w:cs="Roboto"/>
-          <w:sz w:val="24"/>
-          <w:szCs w:val="24"/>
-        </w:rPr>
-        <w:t>A craftable item</w:t>
-      </w:r>
-    </w:p>
-    <w:p>
-      <w:pPr>
-        <w:numPr>
-          <w:ilvl w:val="2"/>
-          <w:numId w:val="1"/>
-        </w:numPr>
-        <w:spacing w:after="160" w:line="259" w:lineRule="auto"/>
-        <w:rPr>
-          <w:rFonts w:ascii="Roboto" w:eastAsia="Roboto" w:hAnsi="Roboto" w:cs="Roboto"/>
-          <w:sz w:val="24"/>
-          <w:szCs w:val="24"/>
-        </w:rPr>
-      </w:pPr>
-      <w:r>
-        <w:rPr>
-          <w:rFonts w:ascii="Roboto" w:eastAsia="Roboto" w:hAnsi="Roboto" w:cs="Roboto"/>
-          <w:sz w:val="24"/>
-          <w:szCs w:val="24"/>
-        </w:rPr>
-        <w:t>2 modes, building and editing</w:t>
-      </w:r>
-    </w:p>
-    <w:p>
-      <w:pPr>
-        <w:numPr>
-          <w:ilvl w:val="3"/>
-          <w:numId w:val="1"/>
-        </w:numPr>
-        <w:spacing w:after="160" w:line="259" w:lineRule="auto"/>
-        <w:rPr>
-          <w:rFonts w:ascii="Roboto" w:eastAsia="Roboto" w:hAnsi="Roboto" w:cs="Roboto"/>
-          <w:sz w:val="24"/>
-          <w:szCs w:val="24"/>
-        </w:rPr>
-      </w:pPr>
-      <w:r>
-        <w:rPr>
-          <w:rFonts w:ascii="Roboto" w:eastAsia="Roboto" w:hAnsi="Roboto" w:cs="Roboto"/>
-          <w:sz w:val="24"/>
-          <w:szCs w:val="24"/>
-        </w:rPr>
-        <w:t>When click on building tabs, allow you to place down a layout of the building</w:t>
-      </w:r>
-    </w:p>
-    <w:p>
-      <w:pPr>
-        <w:numPr>
-          <w:ilvl w:val="3"/>
-          <w:numId w:val="1"/>
-        </w:numPr>
-        <w:spacing w:after="160" w:line="259" w:lineRule="auto"/>
-        <w:rPr>
-          <w:rFonts w:ascii="Roboto" w:eastAsia="Roboto" w:hAnsi="Roboto" w:cs="Roboto"/>
-          <w:sz w:val="24"/>
-          <w:szCs w:val="24"/>
-        </w:rPr>
-      </w:pPr>
-      <w:r>
-        <w:rPr>
-          <w:rFonts w:ascii="Roboto" w:eastAsia="Roboto" w:hAnsi="Roboto" w:cs="Roboto"/>
-          <w:sz w:val="24"/>
-          <w:szCs w:val="24"/>
-        </w:rPr>
-        <w:t>When click on editing, allow you to roam around and pick up item, similar to tentering workshop mode in Fallout 4</w:t>
-      </w:r>
-    </w:p>
-    <w:p>
-      <w:pPr>
-        <w:numPr>
-          <w:ilvl w:val="1"/>
-          <w:numId w:val="1"/>
-        </w:numPr>
-        <w:spacing w:after="160" w:line="259" w:lineRule="auto"/>
-        <w:rPr>
-          <w:rFonts w:ascii="Roboto" w:eastAsia="Roboto" w:hAnsi="Roboto" w:cs="Roboto"/>
-          <w:sz w:val="24"/>
-          <w:szCs w:val="24"/>
-        </w:rPr>
-      </w:pPr>
-      <w:r>
-        <w:rPr>
-          <w:rFonts w:ascii="Roboto" w:eastAsia="Roboto" w:hAnsi="Roboto" w:cs="Roboto"/>
-          <w:sz w:val="24"/>
-          <w:szCs w:val="24"/>
-        </w:rPr>
-        <w:t>Movement</w:t>
-      </w:r>
-    </w:p>
-    <w:p>
-      <w:pPr>
-        <w:numPr>
-          <w:ilvl w:val="2"/>
-          <w:numId w:val="1"/>
-        </w:numPr>
-        <w:spacing w:after="160" w:line="259" w:lineRule="auto"/>
-        <w:rPr>
-          <w:rFonts w:ascii="Roboto" w:eastAsia="Roboto" w:hAnsi="Roboto" w:cs="Roboto"/>
-          <w:sz w:val="24"/>
-          <w:szCs w:val="24"/>
-        </w:rPr>
-      </w:pPr>
-      <w:r>
-        <w:rPr>
-          <w:rFonts w:ascii="Roboto" w:eastAsia="Roboto" w:hAnsi="Roboto" w:cs="Roboto"/>
-          <w:sz w:val="24"/>
-          <w:szCs w:val="24"/>
-        </w:rPr>
-        <w:t>8-directional movement</w:t>
-      </w:r>
-    </w:p>
-    <w:p>
-      <w:pPr>
-        <w:spacing w:after="160" w:line="259" w:lineRule="auto"/>
-        <w:ind w:left="720"/>
-        <w:rPr>
-          <w:rFonts w:ascii="Roboto" w:eastAsia="Roboto" w:hAnsi="Roboto" w:cs="Roboto"/>
-          <w:sz w:val="24"/>
-          <w:szCs w:val="24"/>
-        </w:rPr>
-      </w:pPr>
-      <w:r>
-        <w:rPr>
-          <w:noProof/>
-        </w:rPr>
         <w:drawing>
           <wp:anchor distT="114300" distB="114300" distL="114300" distR="114300" simplePos="0" relativeHeight="251658240" behindDoc="0" locked="0" layoutInCell="1" hidden="0" allowOverlap="1" wp14:anchorId="6E9CFF28" wp14:editId="17F59AFE">
             <wp:simplePos x="0" y="0"/>
@@ -2971,7 +3444,6 @@
           <w:sz w:val="24"/>
           <w:szCs w:val="24"/>
         </w:rPr>
-        <w:lastRenderedPageBreak/>
         <w:t>Right-click on the direction that you want to attack</w:t>
       </w:r>
     </w:p>
@@ -3134,7 +3606,25 @@
           <w:sz w:val="24"/>
           <w:szCs w:val="24"/>
         </w:rPr>
-        <w:t>wood =&gt; stone =&gt; iron =&gt; (later on)</w:t>
+        <w:t>wood =&gt; stone =&gt; iron =&gt; (</w:t>
+      </w:r>
+      <w:proofErr w:type="gramStart"/>
+      <w:r>
+        <w:rPr>
+          <w:rFonts w:ascii="Roboto" w:eastAsia="Roboto" w:hAnsi="Roboto" w:cs="Roboto"/>
+          <w:sz w:val="24"/>
+          <w:szCs w:val="24"/>
+        </w:rPr>
+        <w:t>later on</w:t>
+      </w:r>
+      <w:proofErr w:type="gramEnd"/>
+      <w:r>
+        <w:rPr>
+          <w:rFonts w:ascii="Roboto" w:eastAsia="Roboto" w:hAnsi="Roboto" w:cs="Roboto"/>
+          <w:sz w:val="24"/>
+          <w:szCs w:val="24"/>
+        </w:rPr>
+        <w:t>)</w:t>
       </w:r>
     </w:p>
     <w:p>
@@ -3332,6 +3822,7 @@
           <w:sz w:val="24"/>
           <w:szCs w:val="24"/>
         </w:rPr>
+        <w:lastRenderedPageBreak/>
         <w:t>Blunt</w:t>
       </w:r>
     </w:p>
@@ -3567,7 +4058,25 @@
           <w:sz w:val="24"/>
           <w:szCs w:val="24"/>
         </w:rPr>
-        <w:t>Fairly slow movemement (slower than player)</w:t>
+        <w:t xml:space="preserve">Fairly slow </w:t>
+      </w:r>
+      <w:proofErr w:type="spellStart"/>
+      <w:r>
+        <w:rPr>
+          <w:rFonts w:ascii="Roboto" w:eastAsia="Roboto" w:hAnsi="Roboto" w:cs="Roboto"/>
+          <w:sz w:val="24"/>
+          <w:szCs w:val="24"/>
+        </w:rPr>
+        <w:t>movemement</w:t>
+      </w:r>
+      <w:proofErr w:type="spellEnd"/>
+      <w:r>
+        <w:rPr>
+          <w:rFonts w:ascii="Roboto" w:eastAsia="Roboto" w:hAnsi="Roboto" w:cs="Roboto"/>
+          <w:sz w:val="24"/>
+          <w:szCs w:val="24"/>
+        </w:rPr>
+        <w:t xml:space="preserve"> (slower than player)</w:t>
       </w:r>
     </w:p>
     <w:p>
@@ -3609,29 +4118,499 @@
           <w:sz w:val="24"/>
           <w:szCs w:val="24"/>
         </w:rPr>
+        <w:t>Chase player when in range and stop chasing after they leave the detection zone for 2 seconds</w:t>
+      </w:r>
+    </w:p>
+    <w:p>
+      <w:pPr>
+        <w:numPr>
+          <w:ilvl w:val="3"/>
+          <w:numId w:val="1"/>
+        </w:numPr>
+        <w:rPr>
+          <w:rFonts w:ascii="Roboto" w:eastAsia="Roboto" w:hAnsi="Roboto" w:cs="Roboto"/>
+          <w:sz w:val="24"/>
+          <w:szCs w:val="24"/>
+        </w:rPr>
+      </w:pPr>
+      <w:r>
+        <w:rPr>
+          <w:rFonts w:ascii="Roboto" w:eastAsia="Roboto" w:hAnsi="Roboto" w:cs="Roboto"/>
+          <w:sz w:val="24"/>
+          <w:szCs w:val="24"/>
+        </w:rPr>
+        <w:t>Greater Slime</w:t>
+      </w:r>
+    </w:p>
+    <w:p>
+      <w:pPr>
+        <w:numPr>
+          <w:ilvl w:val="2"/>
+          <w:numId w:val="1"/>
+        </w:numPr>
+        <w:rPr>
+          <w:rFonts w:ascii="Roboto" w:eastAsia="Roboto" w:hAnsi="Roboto" w:cs="Roboto"/>
+          <w:sz w:val="24"/>
+          <w:szCs w:val="24"/>
+        </w:rPr>
+      </w:pPr>
+      <w:proofErr w:type="spellStart"/>
+      <w:r>
+        <w:rPr>
+          <w:rFonts w:ascii="Roboto" w:eastAsia="Roboto" w:hAnsi="Roboto" w:cs="Roboto"/>
+          <w:sz w:val="24"/>
+          <w:szCs w:val="24"/>
+        </w:rPr>
+        <w:t>Splody</w:t>
+      </w:r>
+      <w:proofErr w:type="spellEnd"/>
+      <w:r>
+        <w:rPr>
+          <w:rFonts w:ascii="Roboto" w:eastAsia="Roboto" w:hAnsi="Roboto" w:cs="Roboto"/>
+          <w:sz w:val="24"/>
+          <w:szCs w:val="24"/>
+        </w:rPr>
+        <w:t xml:space="preserve"> </w:t>
+      </w:r>
+      <w:proofErr w:type="spellStart"/>
+      <w:r>
+        <w:rPr>
+          <w:rFonts w:ascii="Roboto" w:eastAsia="Roboto" w:hAnsi="Roboto" w:cs="Roboto"/>
+          <w:sz w:val="24"/>
+          <w:szCs w:val="24"/>
+        </w:rPr>
+        <w:t>boi</w:t>
+      </w:r>
+      <w:proofErr w:type="spellEnd"/>
+      <w:r>
+        <w:rPr>
+          <w:rFonts w:ascii="Roboto" w:eastAsia="Roboto" w:hAnsi="Roboto" w:cs="Roboto"/>
+          <w:sz w:val="24"/>
+          <w:szCs w:val="24"/>
+        </w:rPr>
+        <w:t xml:space="preserve"> [Codename: </w:t>
+      </w:r>
+      <w:proofErr w:type="spellStart"/>
+      <w:r>
+        <w:rPr>
+          <w:rFonts w:ascii="Roboto" w:eastAsia="Roboto" w:hAnsi="Roboto" w:cs="Roboto"/>
+          <w:sz w:val="24"/>
+          <w:szCs w:val="24"/>
+        </w:rPr>
+        <w:t>Scromblo</w:t>
+      </w:r>
+      <w:proofErr w:type="spellEnd"/>
+      <w:r>
+        <w:rPr>
+          <w:rFonts w:ascii="Roboto" w:eastAsia="Roboto" w:hAnsi="Roboto" w:cs="Roboto"/>
+          <w:sz w:val="24"/>
+          <w:szCs w:val="24"/>
+        </w:rPr>
+        <w:t xml:space="preserve"> </w:t>
+      </w:r>
+      <w:proofErr w:type="spellStart"/>
+      <w:r>
+        <w:rPr>
+          <w:rFonts w:ascii="Roboto" w:eastAsia="Roboto" w:hAnsi="Roboto" w:cs="Roboto"/>
+          <w:sz w:val="24"/>
+          <w:szCs w:val="24"/>
+        </w:rPr>
+        <w:t>Bomblo</w:t>
+      </w:r>
+      <w:proofErr w:type="spellEnd"/>
+      <w:r>
+        <w:rPr>
+          <w:rFonts w:ascii="Roboto" w:eastAsia="Roboto" w:hAnsi="Roboto" w:cs="Roboto"/>
+          <w:sz w:val="24"/>
+          <w:szCs w:val="24"/>
+        </w:rPr>
+        <w:t>]</w:t>
+      </w:r>
+    </w:p>
+    <w:p>
+      <w:pPr>
+        <w:numPr>
+          <w:ilvl w:val="3"/>
+          <w:numId w:val="1"/>
+        </w:numPr>
+        <w:rPr>
+          <w:rFonts w:ascii="Roboto" w:eastAsia="Roboto" w:hAnsi="Roboto" w:cs="Roboto"/>
+          <w:sz w:val="24"/>
+          <w:szCs w:val="24"/>
+        </w:rPr>
+      </w:pPr>
+      <w:r>
+        <w:rPr>
+          <w:rFonts w:ascii="Roboto" w:eastAsia="Roboto" w:hAnsi="Roboto" w:cs="Roboto"/>
+          <w:sz w:val="24"/>
+          <w:szCs w:val="24"/>
+        </w:rPr>
+        <w:t>Go kaboom!</w:t>
+      </w:r>
+    </w:p>
+    <w:p>
+      <w:pPr>
+        <w:numPr>
+          <w:ilvl w:val="3"/>
+          <w:numId w:val="1"/>
+        </w:numPr>
+        <w:rPr>
+          <w:rFonts w:ascii="Roboto" w:eastAsia="Roboto" w:hAnsi="Roboto" w:cs="Roboto"/>
+          <w:sz w:val="24"/>
+          <w:szCs w:val="24"/>
+        </w:rPr>
+      </w:pPr>
+      <w:r>
+        <w:rPr>
+          <w:rFonts w:ascii="Roboto" w:eastAsia="Roboto" w:hAnsi="Roboto" w:cs="Roboto"/>
+          <w:sz w:val="24"/>
+          <w:szCs w:val="24"/>
+        </w:rPr>
+        <w:t>Once in exploding radius, stand still, and explode!</w:t>
+      </w:r>
+    </w:p>
+    <w:p>
+      <w:pPr>
+        <w:numPr>
+          <w:ilvl w:val="3"/>
+          <w:numId w:val="1"/>
+        </w:numPr>
+        <w:rPr>
+          <w:rFonts w:ascii="Roboto" w:eastAsia="Roboto" w:hAnsi="Roboto" w:cs="Roboto"/>
+          <w:sz w:val="24"/>
+          <w:szCs w:val="24"/>
+        </w:rPr>
+      </w:pPr>
+      <w:r>
+        <w:rPr>
+          <w:rFonts w:ascii="Roboto" w:eastAsia="Roboto" w:hAnsi="Roboto" w:cs="Roboto"/>
+          <w:sz w:val="24"/>
+          <w:szCs w:val="24"/>
+        </w:rPr>
+        <w:t xml:space="preserve">They are happy creatures and randomly wander, but when they see the </w:t>
+      </w:r>
+      <w:proofErr w:type="gramStart"/>
+      <w:r>
+        <w:rPr>
+          <w:rFonts w:ascii="Roboto" w:eastAsia="Roboto" w:hAnsi="Roboto" w:cs="Roboto"/>
+          <w:sz w:val="24"/>
+          <w:szCs w:val="24"/>
+        </w:rPr>
+        <w:t>player</w:t>
+      </w:r>
+      <w:proofErr w:type="gramEnd"/>
+      <w:r>
+        <w:rPr>
+          <w:rFonts w:ascii="Roboto" w:eastAsia="Roboto" w:hAnsi="Roboto" w:cs="Roboto"/>
+          <w:sz w:val="24"/>
+          <w:szCs w:val="24"/>
+        </w:rPr>
+        <w:t xml:space="preserve"> they get excited and run to them. Once near enough, they explode with excitement dealing damage.</w:t>
+      </w:r>
+    </w:p>
+    <w:p>
+      <w:pPr>
+        <w:numPr>
+          <w:ilvl w:val="3"/>
+          <w:numId w:val="1"/>
+        </w:numPr>
+        <w:rPr>
+          <w:rFonts w:ascii="Roboto" w:eastAsia="Roboto" w:hAnsi="Roboto" w:cs="Roboto"/>
+          <w:sz w:val="24"/>
+          <w:szCs w:val="24"/>
+        </w:rPr>
+      </w:pPr>
+      <w:r>
+        <w:rPr>
+          <w:rFonts w:ascii="Roboto" w:eastAsia="Roboto" w:hAnsi="Roboto" w:cs="Roboto"/>
+          <w:sz w:val="24"/>
+          <w:szCs w:val="24"/>
+        </w:rPr>
+        <w:t>Can be tamed if tale is put out (implement way later, focus on creeper aspect for now)</w:t>
+      </w:r>
+    </w:p>
+    <w:p>
+      <w:pPr>
+        <w:numPr>
+          <w:ilvl w:val="2"/>
+          <w:numId w:val="1"/>
+        </w:numPr>
+        <w:rPr>
+          <w:rFonts w:ascii="Roboto" w:eastAsia="Roboto" w:hAnsi="Roboto" w:cs="Roboto"/>
+          <w:sz w:val="24"/>
+          <w:szCs w:val="24"/>
+        </w:rPr>
+      </w:pPr>
+      <w:r>
+        <w:rPr>
+          <w:rFonts w:ascii="Roboto" w:eastAsia="Roboto" w:hAnsi="Roboto" w:cs="Roboto"/>
+          <w:sz w:val="24"/>
+          <w:szCs w:val="24"/>
+        </w:rPr>
+        <w:t>Black wolf</w:t>
+      </w:r>
+    </w:p>
+    <w:p>
+      <w:pPr>
+        <w:numPr>
+          <w:ilvl w:val="3"/>
+          <w:numId w:val="1"/>
+        </w:numPr>
+        <w:rPr>
+          <w:rFonts w:ascii="Roboto" w:eastAsia="Roboto" w:hAnsi="Roboto" w:cs="Roboto"/>
+          <w:sz w:val="24"/>
+          <w:szCs w:val="24"/>
+        </w:rPr>
+      </w:pPr>
+      <w:r>
+        <w:rPr>
+          <w:rFonts w:ascii="Roboto" w:eastAsia="Roboto" w:hAnsi="Roboto" w:cs="Roboto"/>
+          <w:sz w:val="24"/>
+          <w:szCs w:val="24"/>
+        </w:rPr>
+        <w:t xml:space="preserve">Become hostile when near </w:t>
+      </w:r>
+    </w:p>
+    <w:p>
+      <w:pPr>
+        <w:numPr>
+          <w:ilvl w:val="4"/>
+          <w:numId w:val="1"/>
+        </w:numPr>
+        <w:rPr>
+          <w:rFonts w:ascii="Roboto" w:eastAsia="Roboto" w:hAnsi="Roboto" w:cs="Roboto"/>
+          <w:sz w:val="24"/>
+          <w:szCs w:val="24"/>
+        </w:rPr>
+      </w:pPr>
+      <w:r>
+        <w:rPr>
+          <w:rFonts w:ascii="Roboto" w:eastAsia="Roboto" w:hAnsi="Roboto" w:cs="Roboto"/>
+          <w:sz w:val="24"/>
+          <w:szCs w:val="24"/>
+        </w:rPr>
+        <w:t>Start chasing player when the player touches the animal (collider collides with each other)</w:t>
+      </w:r>
+    </w:p>
+    <w:p>
+      <w:pPr>
+        <w:numPr>
+          <w:ilvl w:val="2"/>
+          <w:numId w:val="1"/>
+        </w:numPr>
+        <w:rPr>
+          <w:rFonts w:ascii="Roboto" w:eastAsia="Roboto" w:hAnsi="Roboto" w:cs="Roboto"/>
+          <w:sz w:val="24"/>
+          <w:szCs w:val="24"/>
+        </w:rPr>
+      </w:pPr>
+      <w:r>
+        <w:rPr>
+          <w:rFonts w:ascii="Roboto" w:eastAsia="Roboto" w:hAnsi="Roboto" w:cs="Roboto"/>
+          <w:sz w:val="24"/>
+          <w:szCs w:val="24"/>
+        </w:rPr>
+        <w:t>Undead</w:t>
+      </w:r>
+    </w:p>
+    <w:p>
+      <w:pPr>
+        <w:numPr>
+          <w:ilvl w:val="3"/>
+          <w:numId w:val="1"/>
+        </w:numPr>
+        <w:rPr>
+          <w:rFonts w:ascii="Roboto" w:eastAsia="Roboto" w:hAnsi="Roboto" w:cs="Roboto"/>
+          <w:sz w:val="24"/>
+          <w:szCs w:val="24"/>
+        </w:rPr>
+      </w:pPr>
+      <w:r>
+        <w:rPr>
+          <w:rFonts w:ascii="Roboto" w:eastAsia="Roboto" w:hAnsi="Roboto" w:cs="Roboto"/>
+          <w:sz w:val="24"/>
+          <w:szCs w:val="24"/>
+        </w:rPr>
+        <w:t>Skeleton</w:t>
+      </w:r>
+    </w:p>
+    <w:p>
+      <w:pPr>
+        <w:numPr>
+          <w:ilvl w:val="3"/>
+          <w:numId w:val="1"/>
+        </w:numPr>
+        <w:rPr>
+          <w:rFonts w:ascii="Roboto" w:eastAsia="Roboto" w:hAnsi="Roboto" w:cs="Roboto"/>
+          <w:sz w:val="24"/>
+          <w:szCs w:val="24"/>
+        </w:rPr>
+      </w:pPr>
+      <w:r>
+        <w:rPr>
+          <w:rFonts w:ascii="Roboto" w:eastAsia="Roboto" w:hAnsi="Roboto" w:cs="Roboto"/>
+          <w:sz w:val="24"/>
+          <w:szCs w:val="24"/>
+        </w:rPr>
+        <w:t>Zombie</w:t>
+      </w:r>
+    </w:p>
+    <w:p>
+      <w:pPr>
+        <w:numPr>
+          <w:ilvl w:val="1"/>
+          <w:numId w:val="1"/>
+        </w:numPr>
+        <w:rPr>
+          <w:rFonts w:ascii="Roboto" w:eastAsia="Roboto" w:hAnsi="Roboto" w:cs="Roboto"/>
+          <w:sz w:val="24"/>
+          <w:szCs w:val="24"/>
+        </w:rPr>
+      </w:pPr>
+      <w:r>
+        <w:rPr>
+          <w:rFonts w:ascii="Roboto" w:eastAsia="Roboto" w:hAnsi="Roboto" w:cs="Roboto"/>
+          <w:sz w:val="24"/>
+          <w:szCs w:val="24"/>
+        </w:rPr>
+        <w:t>Mini-Boss</w:t>
+      </w:r>
+    </w:p>
+    <w:p>
+      <w:pPr>
+        <w:numPr>
+          <w:ilvl w:val="2"/>
+          <w:numId w:val="1"/>
+        </w:numPr>
+        <w:rPr>
+          <w:rFonts w:ascii="Roboto" w:eastAsia="Roboto" w:hAnsi="Roboto" w:cs="Roboto"/>
+          <w:sz w:val="24"/>
+          <w:szCs w:val="24"/>
+        </w:rPr>
+      </w:pPr>
+    </w:p>
+    <w:p>
+      <w:pPr>
+        <w:numPr>
+          <w:ilvl w:val="1"/>
+          <w:numId w:val="1"/>
+        </w:numPr>
+        <w:rPr>
+          <w:rFonts w:ascii="Roboto" w:eastAsia="Roboto" w:hAnsi="Roboto" w:cs="Roboto"/>
+          <w:sz w:val="24"/>
+          <w:szCs w:val="24"/>
+        </w:rPr>
+      </w:pPr>
+      <w:r>
+        <w:rPr>
+          <w:rFonts w:ascii="Roboto" w:eastAsia="Roboto" w:hAnsi="Roboto" w:cs="Roboto"/>
+          <w:sz w:val="24"/>
+          <w:szCs w:val="24"/>
+        </w:rPr>
+        <w:t>Main Boss</w:t>
+      </w:r>
+    </w:p>
+    <w:p>
+      <w:pPr>
+        <w:numPr>
+          <w:ilvl w:val="2"/>
+          <w:numId w:val="1"/>
+        </w:numPr>
+        <w:rPr>
+          <w:rFonts w:ascii="Roboto" w:eastAsia="Roboto" w:hAnsi="Roboto" w:cs="Roboto"/>
+          <w:sz w:val="24"/>
+          <w:szCs w:val="24"/>
+        </w:rPr>
+      </w:pPr>
+      <w:proofErr w:type="spellStart"/>
+      <w:r>
+        <w:rPr>
+          <w:rFonts w:ascii="Roboto" w:eastAsia="Roboto" w:hAnsi="Roboto" w:cs="Roboto"/>
+          <w:sz w:val="24"/>
+          <w:szCs w:val="24"/>
+        </w:rPr>
+        <w:t>Chickenzilla</w:t>
+      </w:r>
+      <w:proofErr w:type="spellEnd"/>
+      <w:r>
+        <w:rPr>
+          <w:rFonts w:ascii="Roboto" w:eastAsia="Roboto" w:hAnsi="Roboto" w:cs="Roboto"/>
+          <w:sz w:val="24"/>
+          <w:szCs w:val="24"/>
+        </w:rPr>
+        <w:t xml:space="preserve"> 0.0</w:t>
+      </w:r>
+    </w:p>
+    <w:p>
+      <w:pPr>
+        <w:numPr>
+          <w:ilvl w:val="1"/>
+          <w:numId w:val="1"/>
+        </w:numPr>
+        <w:rPr>
+          <w:rFonts w:ascii="Roboto" w:eastAsia="Roboto" w:hAnsi="Roboto" w:cs="Roboto"/>
+          <w:sz w:val="24"/>
+          <w:szCs w:val="24"/>
+        </w:rPr>
+      </w:pPr>
+      <w:r>
+        <w:rPr>
+          <w:rFonts w:ascii="Roboto" w:eastAsia="Roboto" w:hAnsi="Roboto" w:cs="Roboto"/>
+          <w:sz w:val="24"/>
+          <w:szCs w:val="24"/>
+        </w:rPr>
+        <w:t>Animals</w:t>
+      </w:r>
+    </w:p>
+    <w:p>
+      <w:pPr>
+        <w:numPr>
+          <w:ilvl w:val="2"/>
+          <w:numId w:val="1"/>
+        </w:numPr>
+        <w:rPr>
+          <w:rFonts w:ascii="Roboto" w:eastAsia="Roboto" w:hAnsi="Roboto" w:cs="Roboto"/>
+          <w:color w:val="202124"/>
+          <w:sz w:val="24"/>
+          <w:szCs w:val="24"/>
+          <w:highlight w:val="white"/>
+        </w:rPr>
+      </w:pPr>
+      <w:r>
+        <w:rPr>
+          <w:rFonts w:ascii="Roboto" w:eastAsia="Roboto" w:hAnsi="Roboto" w:cs="Roboto"/>
+          <w:color w:val="202124"/>
+          <w:sz w:val="24"/>
+          <w:szCs w:val="24"/>
+          <w:highlight w:val="white"/>
+        </w:rPr>
+        <w:t>Pigs</w:t>
+      </w:r>
+    </w:p>
+    <w:p>
+      <w:pPr>
+        <w:numPr>
+          <w:ilvl w:val="2"/>
+          <w:numId w:val="1"/>
+        </w:numPr>
+        <w:rPr>
+          <w:rFonts w:ascii="Roboto" w:eastAsia="Roboto" w:hAnsi="Roboto" w:cs="Roboto"/>
+          <w:color w:val="202124"/>
+          <w:sz w:val="24"/>
+          <w:szCs w:val="24"/>
+          <w:highlight w:val="white"/>
+        </w:rPr>
+      </w:pPr>
+      <w:r>
+        <w:rPr>
+          <w:rFonts w:ascii="Roboto" w:eastAsia="Roboto" w:hAnsi="Roboto" w:cs="Roboto"/>
+          <w:color w:val="202124"/>
+          <w:sz w:val="24"/>
+          <w:szCs w:val="24"/>
+          <w:highlight w:val="white"/>
+        </w:rPr>
         <w:lastRenderedPageBreak/>
-        <w:t>Chase player when in range and stop chasing after they leave the detection zone for 2 seconds</w:t>
-      </w:r>
-    </w:p>
-    <w:p>
-      <w:pPr>
-        <w:numPr>
-          <w:ilvl w:val="3"/>
-          <w:numId w:val="1"/>
-        </w:numPr>
-        <w:rPr>
-          <w:rFonts w:ascii="Roboto" w:eastAsia="Roboto" w:hAnsi="Roboto" w:cs="Roboto"/>
-          <w:sz w:val="24"/>
-          <w:szCs w:val="24"/>
-        </w:rPr>
-      </w:pPr>
-      <w:r>
-        <w:rPr>
-          <w:rFonts w:ascii="Roboto" w:eastAsia="Roboto" w:hAnsi="Roboto" w:cs="Roboto"/>
-          <w:sz w:val="24"/>
-          <w:szCs w:val="24"/>
-        </w:rPr>
-        <w:t>Greater Slime</w:t>
+        <w:t>Cows</w:t>
       </w:r>
     </w:p>
     <w:p>
@@ -3642,340 +4621,13 @@
         </w:numPr>
         <w:rPr>
           <w:rFonts w:ascii="Roboto" w:eastAsia="Roboto" w:hAnsi="Roboto" w:cs="Roboto"/>
-          <w:sz w:val="24"/>
-          <w:szCs w:val="24"/>
-        </w:rPr>
-      </w:pPr>
-      <w:r>
-        <w:rPr>
-          <w:rFonts w:ascii="Roboto" w:eastAsia="Roboto" w:hAnsi="Roboto" w:cs="Roboto"/>
-          <w:sz w:val="24"/>
-          <w:szCs w:val="24"/>
-        </w:rPr>
-        <w:t>Splody boi [Codename: Scromblo Bomblo]</w:t>
-      </w:r>
-    </w:p>
-    <w:p>
-      <w:pPr>
-        <w:numPr>
-          <w:ilvl w:val="3"/>
-          <w:numId w:val="1"/>
-        </w:numPr>
-        <w:rPr>
-          <w:rFonts w:ascii="Roboto" w:eastAsia="Roboto" w:hAnsi="Roboto" w:cs="Roboto"/>
-          <w:sz w:val="24"/>
-          <w:szCs w:val="24"/>
-        </w:rPr>
-      </w:pPr>
-      <w:r>
-        <w:rPr>
-          <w:rFonts w:ascii="Roboto" w:eastAsia="Roboto" w:hAnsi="Roboto" w:cs="Roboto"/>
-          <w:sz w:val="24"/>
-          <w:szCs w:val="24"/>
-        </w:rPr>
-        <w:t>Go kaboom!</w:t>
-      </w:r>
-    </w:p>
-    <w:p>
-      <w:pPr>
-        <w:numPr>
-          <w:ilvl w:val="3"/>
-          <w:numId w:val="1"/>
-        </w:numPr>
-        <w:rPr>
-          <w:rFonts w:ascii="Roboto" w:eastAsia="Roboto" w:hAnsi="Roboto" w:cs="Roboto"/>
-          <w:sz w:val="24"/>
-          <w:szCs w:val="24"/>
-        </w:rPr>
-      </w:pPr>
-      <w:r>
-        <w:rPr>
-          <w:rFonts w:ascii="Roboto" w:eastAsia="Roboto" w:hAnsi="Roboto" w:cs="Roboto"/>
-          <w:sz w:val="24"/>
-          <w:szCs w:val="24"/>
-        </w:rPr>
-        <w:t>Once in exploding radius, stand still, and explode!</w:t>
-      </w:r>
-    </w:p>
-    <w:p>
-      <w:pPr>
-        <w:numPr>
-          <w:ilvl w:val="3"/>
-          <w:numId w:val="1"/>
-        </w:numPr>
-        <w:rPr>
-          <w:rFonts w:ascii="Roboto" w:eastAsia="Roboto" w:hAnsi="Roboto" w:cs="Roboto"/>
-          <w:sz w:val="24"/>
-          <w:szCs w:val="24"/>
-        </w:rPr>
-      </w:pPr>
-      <w:r>
-        <w:rPr>
-          <w:rFonts w:ascii="Roboto" w:eastAsia="Roboto" w:hAnsi="Roboto" w:cs="Roboto"/>
-          <w:sz w:val="24"/>
-          <w:szCs w:val="24"/>
-        </w:rPr>
-        <w:t>They are happy creatures and randomly wander, but when they see the player they get excited and run to them. Once near enough, they explode with excitement dealing damage.</w:t>
-      </w:r>
-    </w:p>
-    <w:p>
-      <w:pPr>
-        <w:numPr>
-          <w:ilvl w:val="3"/>
-          <w:numId w:val="1"/>
-        </w:numPr>
-        <w:rPr>
-          <w:rFonts w:ascii="Roboto" w:eastAsia="Roboto" w:hAnsi="Roboto" w:cs="Roboto"/>
-          <w:sz w:val="24"/>
-          <w:szCs w:val="24"/>
-        </w:rPr>
-      </w:pPr>
-      <w:r>
-        <w:rPr>
-          <w:rFonts w:ascii="Roboto" w:eastAsia="Roboto" w:hAnsi="Roboto" w:cs="Roboto"/>
-          <w:sz w:val="24"/>
-          <w:szCs w:val="24"/>
-        </w:rPr>
-        <w:t>Can be tamed if tale is put out (implement way later, focus on creeper aspect for now)</w:t>
-      </w:r>
-    </w:p>
-    <w:p>
-      <w:pPr>
-        <w:numPr>
-          <w:ilvl w:val="2"/>
-          <w:numId w:val="1"/>
-        </w:numPr>
-        <w:rPr>
-          <w:rFonts w:ascii="Roboto" w:eastAsia="Roboto" w:hAnsi="Roboto" w:cs="Roboto"/>
-          <w:sz w:val="24"/>
-          <w:szCs w:val="24"/>
-        </w:rPr>
-      </w:pPr>
-      <w:r>
-        <w:rPr>
-          <w:rFonts w:ascii="Roboto" w:eastAsia="Roboto" w:hAnsi="Roboto" w:cs="Roboto"/>
-          <w:sz w:val="24"/>
-          <w:szCs w:val="24"/>
-        </w:rPr>
-        <w:t>Black wolf</w:t>
-      </w:r>
-    </w:p>
-    <w:p>
-      <w:pPr>
-        <w:numPr>
-          <w:ilvl w:val="3"/>
-          <w:numId w:val="1"/>
-        </w:numPr>
-        <w:rPr>
-          <w:rFonts w:ascii="Roboto" w:eastAsia="Roboto" w:hAnsi="Roboto" w:cs="Roboto"/>
-          <w:sz w:val="24"/>
-          <w:szCs w:val="24"/>
-        </w:rPr>
-      </w:pPr>
-      <w:r>
-        <w:rPr>
-          <w:rFonts w:ascii="Roboto" w:eastAsia="Roboto" w:hAnsi="Roboto" w:cs="Roboto"/>
-          <w:sz w:val="24"/>
-          <w:szCs w:val="24"/>
-        </w:rPr>
-        <w:t xml:space="preserve">Become hostile when near </w:t>
-      </w:r>
-    </w:p>
-    <w:p>
-      <w:pPr>
-        <w:numPr>
-          <w:ilvl w:val="4"/>
-          <w:numId w:val="1"/>
-        </w:numPr>
-        <w:rPr>
-          <w:rFonts w:ascii="Roboto" w:eastAsia="Roboto" w:hAnsi="Roboto" w:cs="Roboto"/>
-          <w:sz w:val="24"/>
-          <w:szCs w:val="24"/>
-        </w:rPr>
-      </w:pPr>
-      <w:r>
-        <w:rPr>
-          <w:rFonts w:ascii="Roboto" w:eastAsia="Roboto" w:hAnsi="Roboto" w:cs="Roboto"/>
-          <w:sz w:val="24"/>
-          <w:szCs w:val="24"/>
-        </w:rPr>
-        <w:t>Start chasing player when the player touches the animal (collider collides with each other)</w:t>
-      </w:r>
-    </w:p>
-    <w:p>
-      <w:pPr>
-        <w:numPr>
-          <w:ilvl w:val="2"/>
-          <w:numId w:val="1"/>
-        </w:numPr>
-        <w:rPr>
-          <w:rFonts w:ascii="Roboto" w:eastAsia="Roboto" w:hAnsi="Roboto" w:cs="Roboto"/>
-          <w:sz w:val="24"/>
-          <w:szCs w:val="24"/>
-        </w:rPr>
-      </w:pPr>
-      <w:r>
-        <w:rPr>
-          <w:rFonts w:ascii="Roboto" w:eastAsia="Roboto" w:hAnsi="Roboto" w:cs="Roboto"/>
-          <w:sz w:val="24"/>
-          <w:szCs w:val="24"/>
-        </w:rPr>
-        <w:t>Undead</w:t>
-      </w:r>
-    </w:p>
-    <w:p>
-      <w:pPr>
-        <w:numPr>
-          <w:ilvl w:val="3"/>
-          <w:numId w:val="1"/>
-        </w:numPr>
-        <w:rPr>
-          <w:rFonts w:ascii="Roboto" w:eastAsia="Roboto" w:hAnsi="Roboto" w:cs="Roboto"/>
-          <w:sz w:val="24"/>
-          <w:szCs w:val="24"/>
-        </w:rPr>
-      </w:pPr>
-      <w:r>
-        <w:rPr>
-          <w:rFonts w:ascii="Roboto" w:eastAsia="Roboto" w:hAnsi="Roboto" w:cs="Roboto"/>
-          <w:sz w:val="24"/>
-          <w:szCs w:val="24"/>
-        </w:rPr>
-        <w:t>Skeleton</w:t>
-      </w:r>
-    </w:p>
-    <w:p>
-      <w:pPr>
-        <w:numPr>
-          <w:ilvl w:val="3"/>
-          <w:numId w:val="1"/>
-        </w:numPr>
-        <w:rPr>
-          <w:rFonts w:ascii="Roboto" w:eastAsia="Roboto" w:hAnsi="Roboto" w:cs="Roboto"/>
-          <w:sz w:val="24"/>
-          <w:szCs w:val="24"/>
-        </w:rPr>
-      </w:pPr>
-      <w:r>
-        <w:rPr>
-          <w:rFonts w:ascii="Roboto" w:eastAsia="Roboto" w:hAnsi="Roboto" w:cs="Roboto"/>
-          <w:sz w:val="24"/>
-          <w:szCs w:val="24"/>
-        </w:rPr>
-        <w:t>Zombie</w:t>
-      </w:r>
-    </w:p>
-    <w:p>
-      <w:pPr>
-        <w:numPr>
-          <w:ilvl w:val="1"/>
-          <w:numId w:val="1"/>
-        </w:numPr>
-        <w:rPr>
-          <w:rFonts w:ascii="Roboto" w:eastAsia="Roboto" w:hAnsi="Roboto" w:cs="Roboto"/>
-          <w:sz w:val="24"/>
-          <w:szCs w:val="24"/>
-        </w:rPr>
-      </w:pPr>
-      <w:r>
-        <w:rPr>
-          <w:rFonts w:ascii="Roboto" w:eastAsia="Roboto" w:hAnsi="Roboto" w:cs="Roboto"/>
-          <w:sz w:val="24"/>
-          <w:szCs w:val="24"/>
-        </w:rPr>
-        <w:t>Mini-Boss</w:t>
-      </w:r>
-    </w:p>
-    <w:p>
-      <w:pPr>
-        <w:numPr>
-          <w:ilvl w:val="2"/>
-          <w:numId w:val="1"/>
-        </w:numPr>
-        <w:rPr>
-          <w:rFonts w:ascii="Roboto" w:eastAsia="Roboto" w:hAnsi="Roboto" w:cs="Roboto"/>
-          <w:sz w:val="24"/>
-          <w:szCs w:val="24"/>
-        </w:rPr>
-      </w:pPr>
-    </w:p>
-    <w:p>
-      <w:pPr>
-        <w:numPr>
-          <w:ilvl w:val="1"/>
-          <w:numId w:val="1"/>
-        </w:numPr>
-        <w:rPr>
-          <w:rFonts w:ascii="Roboto" w:eastAsia="Roboto" w:hAnsi="Roboto" w:cs="Roboto"/>
-          <w:sz w:val="24"/>
-          <w:szCs w:val="24"/>
-        </w:rPr>
-      </w:pPr>
-      <w:r>
-        <w:rPr>
-          <w:rFonts w:ascii="Roboto" w:eastAsia="Roboto" w:hAnsi="Roboto" w:cs="Roboto"/>
-          <w:sz w:val="24"/>
-          <w:szCs w:val="24"/>
-        </w:rPr>
-        <w:t>Main Boss</w:t>
-      </w:r>
-    </w:p>
-    <w:p>
-      <w:pPr>
-        <w:numPr>
-          <w:ilvl w:val="2"/>
-          <w:numId w:val="1"/>
-        </w:numPr>
-        <w:rPr>
-          <w:rFonts w:ascii="Roboto" w:eastAsia="Roboto" w:hAnsi="Roboto" w:cs="Roboto"/>
-          <w:sz w:val="24"/>
-          <w:szCs w:val="24"/>
-        </w:rPr>
-      </w:pPr>
-      <w:r>
-        <w:rPr>
-          <w:rFonts w:ascii="Roboto" w:eastAsia="Roboto" w:hAnsi="Roboto" w:cs="Roboto"/>
-          <w:sz w:val="24"/>
-          <w:szCs w:val="24"/>
-        </w:rPr>
-        <w:t>Chickenzilla 0.0</w:t>
-      </w:r>
-    </w:p>
-    <w:p>
-      <w:pPr>
-        <w:numPr>
-          <w:ilvl w:val="1"/>
-          <w:numId w:val="1"/>
-        </w:numPr>
-        <w:rPr>
-          <w:rFonts w:ascii="Roboto" w:eastAsia="Roboto" w:hAnsi="Roboto" w:cs="Roboto"/>
-          <w:sz w:val="24"/>
-          <w:szCs w:val="24"/>
-        </w:rPr>
-      </w:pPr>
-      <w:r>
-        <w:rPr>
-          <w:rFonts w:ascii="Roboto" w:eastAsia="Roboto" w:hAnsi="Roboto" w:cs="Roboto"/>
-          <w:sz w:val="24"/>
-          <w:szCs w:val="24"/>
-        </w:rPr>
-        <w:t>Animals</w:t>
-      </w:r>
-    </w:p>
-    <w:p>
-      <w:pPr>
-        <w:numPr>
-          <w:ilvl w:val="2"/>
-          <w:numId w:val="1"/>
-        </w:numPr>
-        <w:rPr>
-          <w:rFonts w:ascii="Roboto" w:eastAsia="Roboto" w:hAnsi="Roboto" w:cs="Roboto"/>
           <w:color w:val="202124"/>
           <w:sz w:val="24"/>
           <w:szCs w:val="24"/>
           <w:highlight w:val="white"/>
         </w:rPr>
       </w:pPr>
+      <w:proofErr w:type="spellStart"/>
       <w:r>
         <w:rPr>
           <w:rFonts w:ascii="Roboto" w:eastAsia="Roboto" w:hAnsi="Roboto" w:cs="Roboto"/>
@@ -3984,58 +4636,9 @@
           <w:szCs w:val="24"/>
           <w:highlight w:val="white"/>
         </w:rPr>
-        <w:t>Pigs</w:t>
-      </w:r>
-    </w:p>
-    <w:p>
-      <w:pPr>
-        <w:numPr>
-          <w:ilvl w:val="2"/>
-          <w:numId w:val="1"/>
-        </w:numPr>
-        <w:rPr>
-          <w:rFonts w:ascii="Roboto" w:eastAsia="Roboto" w:hAnsi="Roboto" w:cs="Roboto"/>
-          <w:color w:val="202124"/>
-          <w:sz w:val="24"/>
-          <w:szCs w:val="24"/>
-          <w:highlight w:val="white"/>
-        </w:rPr>
-      </w:pPr>
-      <w:r>
-        <w:rPr>
-          <w:rFonts w:ascii="Roboto" w:eastAsia="Roboto" w:hAnsi="Roboto" w:cs="Roboto"/>
-          <w:color w:val="202124"/>
-          <w:sz w:val="24"/>
-          <w:szCs w:val="24"/>
-          <w:highlight w:val="white"/>
-        </w:rPr>
-        <w:t>Cows</w:t>
-      </w:r>
-    </w:p>
-    <w:p>
-      <w:pPr>
-        <w:numPr>
-          <w:ilvl w:val="2"/>
-          <w:numId w:val="1"/>
-        </w:numPr>
-        <w:rPr>
-          <w:rFonts w:ascii="Roboto" w:eastAsia="Roboto" w:hAnsi="Roboto" w:cs="Roboto"/>
-          <w:color w:val="202124"/>
-          <w:sz w:val="24"/>
-          <w:szCs w:val="24"/>
-          <w:highlight w:val="white"/>
-        </w:rPr>
-      </w:pPr>
-      <w:r>
-        <w:rPr>
-          <w:rFonts w:ascii="Roboto" w:eastAsia="Roboto" w:hAnsi="Roboto" w:cs="Roboto"/>
-          <w:color w:val="202124"/>
-          <w:sz w:val="24"/>
-          <w:szCs w:val="24"/>
-          <w:highlight w:val="white"/>
-        </w:rPr>
         <w:t>Sheeps</w:t>
       </w:r>
+      <w:proofErr w:type="spellEnd"/>
     </w:p>
     <w:p>
       <w:pPr>
@@ -4256,7 +4859,6 @@
           <w:sz w:val="24"/>
           <w:szCs w:val="24"/>
         </w:rPr>
-        <w:lastRenderedPageBreak/>
         <w:t>More on Stats:</w:t>
       </w:r>
     </w:p>

</xml_diff>